<commit_message>
[VM:Susmitha.palacherla@7/10/2014 1:54:02 PM] Internal version 05. Updated for SCR 12982.
git-tfs-id: [https://tfs.omnicloud.local/tfs/cco%20program/]$/eCoaching_V2;C13637
</commit_message>
<xml_diff>
--- a/Runbook/CCO_eCoaching_V2_DB_Change_Implementations.docx
+++ b/Runbook/CCO_eCoaching_V2_DB_Change_Implementations.docx
@@ -262,7 +262,31 @@
               <w:rPr>
                 <w:rFonts w:ascii="Times New Roman (PCL6)" w:hAnsi="Times New Roman (PCL6)"/>
               </w:rPr>
-              <w:t>06/26/2014</w:t>
+              <w:t>0</w:t>
+            </w:r>
+            <w:r>
+              <w:rPr>
+                <w:rFonts w:ascii="Times New Roman (PCL6)" w:hAnsi="Times New Roman (PCL6)"/>
+              </w:rPr>
+              <w:t>7</w:t>
+            </w:r>
+            <w:r>
+              <w:rPr>
+                <w:rFonts w:ascii="Times New Roman (PCL6)" w:hAnsi="Times New Roman (PCL6)"/>
+              </w:rPr>
+              <w:t>/</w:t>
+            </w:r>
+            <w:r>
+              <w:rPr>
+                <w:rFonts w:ascii="Times New Roman (PCL6)" w:hAnsi="Times New Roman (PCL6)"/>
+              </w:rPr>
+              <w:t>10</w:t>
+            </w:r>
+            <w:r>
+              <w:rPr>
+                <w:rFonts w:ascii="Times New Roman (PCL6)" w:hAnsi="Times New Roman (PCL6)"/>
+              </w:rPr>
+              <w:t>/2014</w:t>
             </w:r>
           </w:p>
         </w:tc>
@@ -908,6 +932,105 @@
           </w:p>
         </w:tc>
       </w:tr>
+      <w:tr>
+        <w:trPr>
+          <w:cantSplit/>
+          <w:jc w:val="center"/>
+        </w:trPr>
+        <w:tc>
+          <w:tcPr>
+            <w:tcW w:w="1008" w:type="dxa"/>
+            <w:vAlign w:val="center"/>
+          </w:tcPr>
+          <w:p>
+            <w:pPr>
+              <w:pStyle w:val="Table-Text"/>
+              <w:jc w:val="center"/>
+              <w:rPr>
+                <w:sz w:val="20"/>
+                <w:szCs w:val="20"/>
+              </w:rPr>
+            </w:pPr>
+            <w:r>
+              <w:rPr>
+                <w:sz w:val="20"/>
+                <w:szCs w:val="20"/>
+              </w:rPr>
+              <w:t>5.0</w:t>
+            </w:r>
+          </w:p>
+        </w:tc>
+        <w:tc>
+          <w:tcPr>
+            <w:tcW w:w="1225" w:type="dxa"/>
+            <w:vAlign w:val="center"/>
+          </w:tcPr>
+          <w:p>
+            <w:pPr>
+              <w:pStyle w:val="Table-Text"/>
+              <w:jc w:val="center"/>
+              <w:rPr>
+                <w:sz w:val="20"/>
+                <w:szCs w:val="20"/>
+              </w:rPr>
+            </w:pPr>
+            <w:r>
+              <w:rPr>
+                <w:sz w:val="20"/>
+                <w:szCs w:val="20"/>
+              </w:rPr>
+              <w:t>Susmitha Palacherla</w:t>
+            </w:r>
+          </w:p>
+        </w:tc>
+        <w:tc>
+          <w:tcPr>
+            <w:tcW w:w="5182" w:type="dxa"/>
+            <w:vAlign w:val="center"/>
+          </w:tcPr>
+          <w:p>
+            <w:pPr>
+              <w:pStyle w:val="Table-Text"/>
+              <w:jc w:val="center"/>
+              <w:rPr>
+                <w:sz w:val="20"/>
+                <w:szCs w:val="20"/>
+              </w:rPr>
+            </w:pPr>
+            <w:r>
+              <w:rPr>
+                <w:sz w:val="20"/>
+                <w:szCs w:val="20"/>
+              </w:rPr>
+              <w:t xml:space="preserve">SCR 12982 – </w:t>
+            </w:r>
+            <w:r>
+              <w:t>Update Employee Hierarchy Load process</w:t>
+            </w:r>
+          </w:p>
+        </w:tc>
+        <w:tc>
+          <w:tcPr>
+            <w:tcW w:w="0" w:type="auto"/>
+            <w:vAlign w:val="center"/>
+          </w:tcPr>
+          <w:p>
+            <w:pPr>
+              <w:pStyle w:val="Table-Text"/>
+              <w:jc w:val="center"/>
+              <w:rPr>
+                <w:rFonts w:ascii="Times New Roman (PCL6)" w:hAnsi="Times New Roman (PCL6)"/>
+              </w:rPr>
+            </w:pPr>
+            <w:r>
+              <w:rPr>
+                <w:rFonts w:ascii="Times New Roman (PCL6)" w:hAnsi="Times New Roman (PCL6)"/>
+              </w:rPr>
+              <w:t>07/10/2014</w:t>
+            </w:r>
+          </w:p>
+        </w:tc>
+      </w:tr>
     </w:tbl>
     <w:p/>
     <w:p>
@@ -959,7 +1082,7 @@
         </w:rPr>
         <w:fldChar w:fldCharType="separate"/>
       </w:r>
-      <w:hyperlink w:anchor="_Toc392168473" w:history="1">
+      <w:hyperlink w:anchor="_Toc392763709" w:history="1">
         <w:r>
           <w:rPr>
             <w:rStyle w:val="Hyperlink"/>
@@ -1001,7 +1124,7 @@
             <w:noProof/>
             <w:webHidden/>
           </w:rPr>
-          <w:instrText xml:space="preserve"> PAGEREF _Toc392168473 \h </w:instrText>
+          <w:instrText xml:space="preserve"> PAGEREF _Toc392763709 \h </w:instrText>
         </w:r>
         <w:r>
           <w:rPr>
@@ -1044,7 +1167,7 @@
           <w:noProof/>
         </w:rPr>
       </w:pPr>
-      <w:hyperlink w:anchor="_Toc392168474" w:history="1">
+      <w:hyperlink w:anchor="_Toc392763710" w:history="1">
         <w:r>
           <w:rPr>
             <w:rStyle w:val="Hyperlink"/>
@@ -1086,7 +1209,7 @@
             <w:noProof/>
             <w:webHidden/>
           </w:rPr>
-          <w:instrText xml:space="preserve"> PAGEREF _Toc392168474 \h </w:instrText>
+          <w:instrText xml:space="preserve"> PAGEREF _Toc392763710 \h </w:instrText>
         </w:r>
         <w:r>
           <w:rPr>
@@ -1129,7 +1252,7 @@
           <w:noProof/>
         </w:rPr>
       </w:pPr>
-      <w:hyperlink w:anchor="_Toc392168475" w:history="1">
+      <w:hyperlink w:anchor="_Toc392763711" w:history="1">
         <w:r>
           <w:rPr>
             <w:rStyle w:val="Hyperlink"/>
@@ -1171,7 +1294,7 @@
             <w:noProof/>
             <w:webHidden/>
           </w:rPr>
-          <w:instrText xml:space="preserve"> PAGEREF _Toc392168475 \h </w:instrText>
+          <w:instrText xml:space="preserve"> PAGEREF _Toc392763711 \h </w:instrText>
         </w:r>
         <w:r>
           <w:rPr>
@@ -1203,6 +1326,176 @@
       </w:hyperlink>
     </w:p>
     <w:p>
+      <w:pPr>
+        <w:pStyle w:val="TOC1"/>
+        <w:tabs>
+          <w:tab w:val="left" w:pos="720"/>
+        </w:tabs>
+        <w:rPr>
+          <w:rFonts w:eastAsiaTheme="minorEastAsia"/>
+          <w:b w:val="0"/>
+          <w:noProof/>
+        </w:rPr>
+      </w:pPr>
+      <w:hyperlink w:anchor="_Toc392763712" w:history="1">
+        <w:r>
+          <w:rPr>
+            <w:rStyle w:val="Hyperlink"/>
+            <w:noProof/>
+          </w:rPr>
+          <w:t>4.0</w:t>
+        </w:r>
+        <w:r>
+          <w:rPr>
+            <w:rFonts w:eastAsiaTheme="minorEastAsia"/>
+            <w:b w:val="0"/>
+            <w:noProof/>
+          </w:rPr>
+          <w:tab/>
+        </w:r>
+        <w:r>
+          <w:rPr>
+            <w:rStyle w:val="Hyperlink"/>
+            <w:noProof/>
+          </w:rPr>
+          <w:t>Implementation SCR 13071 – Create Indexes and Stats on</w:t>
+        </w:r>
+        <w:r>
+          <w:rPr>
+            <w:noProof/>
+            <w:webHidden/>
+          </w:rPr>
+          <w:tab/>
+        </w:r>
+        <w:r>
+          <w:rPr>
+            <w:noProof/>
+            <w:webHidden/>
+          </w:rPr>
+          <w:fldChar w:fldCharType="begin"/>
+        </w:r>
+        <w:r>
+          <w:rPr>
+            <w:noProof/>
+            <w:webHidden/>
+          </w:rPr>
+          <w:instrText xml:space="preserve"> PAGEREF _Toc392763712 \h </w:instrText>
+        </w:r>
+        <w:r>
+          <w:rPr>
+            <w:noProof/>
+            <w:webHidden/>
+          </w:rPr>
+        </w:r>
+        <w:r>
+          <w:rPr>
+            <w:noProof/>
+            <w:webHidden/>
+          </w:rPr>
+          <w:fldChar w:fldCharType="separate"/>
+        </w:r>
+        <w:r>
+          <w:rPr>
+            <w:noProof/>
+            <w:webHidden/>
+          </w:rPr>
+          <w:t>6</w:t>
+        </w:r>
+        <w:r>
+          <w:rPr>
+            <w:noProof/>
+            <w:webHidden/>
+          </w:rPr>
+          <w:fldChar w:fldCharType="end"/>
+        </w:r>
+      </w:hyperlink>
+    </w:p>
+    <w:p>
+      <w:pPr>
+        <w:pStyle w:val="TOC1"/>
+        <w:tabs>
+          <w:tab w:val="left" w:pos="720"/>
+        </w:tabs>
+        <w:rPr>
+          <w:rFonts w:eastAsiaTheme="minorEastAsia"/>
+          <w:b w:val="0"/>
+          <w:noProof/>
+        </w:rPr>
+      </w:pPr>
+      <w:hyperlink w:anchor="_Toc392763713" w:history="1">
+        <w:r>
+          <w:rPr>
+            <w:rStyle w:val="Hyperlink"/>
+            <w:noProof/>
+          </w:rPr>
+          <w:t>5.0</w:t>
+        </w:r>
+        <w:r>
+          <w:rPr>
+            <w:rFonts w:eastAsiaTheme="minorEastAsia"/>
+            <w:b w:val="0"/>
+            <w:noProof/>
+          </w:rPr>
+          <w:tab/>
+        </w:r>
+        <w:r>
+          <w:rPr>
+            <w:rStyle w:val="Hyperlink"/>
+            <w:noProof/>
+          </w:rPr>
+          <w:t>Implementation SCR 12982 – Update Employee Hierarchy Load process</w:t>
+        </w:r>
+        <w:r>
+          <w:rPr>
+            <w:noProof/>
+            <w:webHidden/>
+          </w:rPr>
+          <w:tab/>
+        </w:r>
+        <w:r>
+          <w:rPr>
+            <w:noProof/>
+            <w:webHidden/>
+          </w:rPr>
+          <w:fldChar w:fldCharType="begin"/>
+        </w:r>
+        <w:r>
+          <w:rPr>
+            <w:noProof/>
+            <w:webHidden/>
+          </w:rPr>
+          <w:instrText xml:space="preserve"> PAGEREF _Toc392763713 \h </w:instrText>
+        </w:r>
+        <w:r>
+          <w:rPr>
+            <w:noProof/>
+            <w:webHidden/>
+          </w:rPr>
+        </w:r>
+        <w:r>
+          <w:rPr>
+            <w:noProof/>
+            <w:webHidden/>
+          </w:rPr>
+          <w:fldChar w:fldCharType="separate"/>
+        </w:r>
+        <w:r>
+          <w:rPr>
+            <w:noProof/>
+            <w:webHidden/>
+          </w:rPr>
+          <w:t>8</w:t>
+        </w:r>
+        <w:r>
+          <w:rPr>
+            <w:noProof/>
+            <w:webHidden/>
+          </w:rPr>
+          <w:fldChar w:fldCharType="end"/>
+        </w:r>
+      </w:hyperlink>
+    </w:p>
+    <w:p>
       <w:r>
         <w:rPr>
           <w:sz w:val="20"/>
@@ -1212,8 +1505,6 @@
       </w:r>
     </w:p>
     <w:p/>
-    <w:bookmarkEnd w:id="2"/>
-    <w:bookmarkEnd w:id="3"/>
     <w:p>
       <w:pPr>
         <w:pStyle w:val="Heading1"/>
@@ -1227,13 +1518,17 @@
           <w:docGrid w:linePitch="326"/>
         </w:sectPr>
       </w:pPr>
+      <w:bookmarkStart w:id="4" w:name="_GoBack"/>
+      <w:bookmarkEnd w:id="2"/>
+      <w:bookmarkEnd w:id="3"/>
+      <w:bookmarkEnd w:id="4"/>
     </w:p>
     <w:p/>
     <w:p>
       <w:pPr>
         <w:pStyle w:val="Heading1"/>
       </w:pPr>
-      <w:bookmarkStart w:id="4" w:name="_Toc392168473"/>
+      <w:bookmarkStart w:id="5" w:name="_Toc392763709"/>
       <w:r>
         <w:rPr>
           <w:sz w:val="20"/>
@@ -1251,7 +1546,7 @@
         </w:rPr>
         <w:t>SCR 12978 – Create SP [EC].[sp_Check_AppRole]</w:t>
       </w:r>
-      <w:bookmarkEnd w:id="4"/>
+      <w:bookmarkEnd w:id="5"/>
     </w:p>
     <w:p>
       <w:pPr>
@@ -3262,7 +3557,7 @@
           <w:szCs w:val="20"/>
         </w:rPr>
       </w:pPr>
-      <w:bookmarkStart w:id="5" w:name="_Toc392168474"/>
+      <w:bookmarkStart w:id="6" w:name="_Toc392763710"/>
       <w:r>
         <w:rPr>
           <w:sz w:val="20"/>
@@ -3326,7 +3621,7 @@
         </w:rPr>
         <w:t>] Table</w:t>
       </w:r>
-      <w:bookmarkEnd w:id="5"/>
+      <w:bookmarkEnd w:id="6"/>
     </w:p>
     <w:p>
       <w:pPr>
@@ -4166,7 +4461,7 @@
         <w:pStyle w:val="Heading1"/>
         <w:spacing w:after="0"/>
       </w:pPr>
-      <w:bookmarkStart w:id="6" w:name="_Toc392168475"/>
+      <w:bookmarkStart w:id="7" w:name="_Toc392763711"/>
       <w:r>
         <w:rPr>
           <w:sz w:val="20"/>
@@ -4184,7 +4479,7 @@
         </w:rPr>
         <w:t>SCR 12963 – Fix Loaded count value in Quality file list table</w:t>
       </w:r>
-      <w:bookmarkEnd w:id="6"/>
+      <w:bookmarkEnd w:id="7"/>
       <w:r>
         <w:t xml:space="preserve"> </w:t>
       </w:r>
@@ -13193,6 +13488,7 @@
         <w:pStyle w:val="Heading1"/>
         <w:spacing w:after="0"/>
       </w:pPr>
+      <w:bookmarkStart w:id="8" w:name="_Toc392763712"/>
       <w:r>
         <w:rPr>
           <w:sz w:val="20"/>
@@ -13208,21 +13504,7 @@
           <w:sz w:val="20"/>
           <w:szCs w:val="20"/>
         </w:rPr>
-        <w:t>SCR 1</w:t>
-      </w:r>
-      <w:r>
-        <w:rPr>
-          <w:sz w:val="20"/>
-          <w:szCs w:val="20"/>
-        </w:rPr>
-        <w:t>3071</w:t>
-      </w:r>
-      <w:r>
-        <w:rPr>
-          <w:sz w:val="20"/>
-          <w:szCs w:val="20"/>
-        </w:rPr>
-        <w:t xml:space="preserve"> – </w:t>
+        <w:t xml:space="preserve">SCR 13071 – </w:t>
       </w:r>
       <w:r>
         <w:rPr>
@@ -13231,6 +13513,7 @@
         </w:rPr>
         <w:t>Create Indexes and Stats on</w:t>
       </w:r>
+      <w:bookmarkEnd w:id="8"/>
       <w:r>
         <w:t xml:space="preserve"> </w:t>
       </w:r>
@@ -13331,13 +13614,7 @@
       </w:r>
       <w:proofErr w:type="spellEnd"/>
       <w:r>
-        <w:t xml:space="preserve"> </w:t>
-      </w:r>
-      <w:r>
-        <w:t xml:space="preserve">statements one at a time </w:t>
-      </w:r>
-      <w:r>
-        <w:t>in SQL Environment noted above.</w:t>
+        <w:t xml:space="preserve"> statements one at a time in SQL Environment noted above.</w:t>
       </w:r>
     </w:p>
     <w:p>
@@ -18419,40 +18696,2224 @@
     </w:p>
     <w:p>
       <w:pPr>
-        <w:rPr>
-          <w:rFonts w:ascii="Courier New" w:eastAsia="Times New Roman" w:hAnsi="Courier New" w:cs="Courier New"/>
-          <w:noProof/>
-          <w:color w:val="0000FF"/>
-          <w:sz w:val="20"/>
-          <w:szCs w:val="20"/>
-        </w:rPr>
-      </w:pPr>
-    </w:p>
-    <w:p>
-      <w:pPr>
-        <w:rPr>
-          <w:rFonts w:ascii="Courier New" w:eastAsia="Times New Roman" w:hAnsi="Courier New" w:cs="Courier New"/>
-          <w:noProof/>
-          <w:color w:val="0000FF"/>
-          <w:sz w:val="20"/>
-          <w:szCs w:val="20"/>
-        </w:rPr>
-      </w:pPr>
-    </w:p>
-    <w:p>
-      <w:pPr>
         <w:spacing w:after="0"/>
       </w:pPr>
       <w:r>
-        <w:t>This completes installation for SCR 1</w:t>
-      </w:r>
-      <w:r>
-        <w:t>3071.</w:t>
-      </w:r>
-      <w:bookmarkStart w:id="7" w:name="_GoBack"/>
-      <w:bookmarkEnd w:id="7"/>
-      <w:r>
+        <w:t>This completes installation for SCR 13071</w:t>
+      </w:r>
+      <w:proofErr w:type="gramStart"/>
+      <w:r>
+        <w:t>..</w:t>
+      </w:r>
+      <w:proofErr w:type="gramEnd"/>
+    </w:p>
+    <w:p/>
+    <w:p/>
+    <w:p>
+      <w:pPr>
+        <w:pStyle w:val="Heading1"/>
+        <w:spacing w:after="0"/>
+      </w:pPr>
+      <w:bookmarkStart w:id="9" w:name="_Toc392763713"/>
+      <w:r>
+        <w:rPr>
+          <w:sz w:val="20"/>
+          <w:szCs w:val="20"/>
+        </w:rPr>
+        <w:t>Implementation</w:t>
+      </w:r>
+      <w:r>
+        <w:t xml:space="preserve"> </w:t>
+      </w:r>
+      <w:r>
+        <w:rPr>
+          <w:sz w:val="20"/>
+          <w:szCs w:val="20"/>
+        </w:rPr>
+        <w:t>SCR 129</w:t>
+      </w:r>
+      <w:r>
+        <w:rPr>
+          <w:sz w:val="20"/>
+          <w:szCs w:val="20"/>
+        </w:rPr>
+        <w:t>82</w:t>
+      </w:r>
+      <w:r>
+        <w:rPr>
+          <w:sz w:val="20"/>
+          <w:szCs w:val="20"/>
+        </w:rPr>
+        <w:t xml:space="preserve"> – </w:t>
+      </w:r>
+      <w:r>
+        <w:rPr>
+          <w:sz w:val="20"/>
+          <w:szCs w:val="20"/>
+        </w:rPr>
+        <w:t>Update Employee Hierarchy Load process</w:t>
+      </w:r>
+      <w:bookmarkEnd w:id="9"/>
+    </w:p>
+    <w:p>
+      <w:pPr>
+        <w:spacing w:after="0"/>
+      </w:pPr>
+      <w:r>
+        <w:t xml:space="preserve">Date:  </w:t>
+      </w:r>
+      <w:r>
+        <w:t>07/</w:t>
+      </w:r>
+      <w:r>
+        <w:t>10</w:t>
+      </w:r>
+      <w:r>
+        <w:t>/2014</w:t>
+      </w:r>
+    </w:p>
+    <w:p>
+      <w:pPr>
+        <w:spacing w:after="0"/>
+      </w:pPr>
+      <w:r>
+        <w:t xml:space="preserve">Implementer: </w:t>
+      </w:r>
+      <w:r>
+        <w:t>Lex Mishra</w:t>
+      </w:r>
+    </w:p>
+    <w:p>
+      <w:pPr>
+        <w:spacing w:after="0"/>
+      </w:pPr>
+    </w:p>
+    <w:p>
+      <w:pPr>
+        <w:spacing w:after="0"/>
+      </w:pPr>
+      <w:r>
+        <w:t xml:space="preserve">Description: </w:t>
+      </w:r>
+      <w:r>
+        <w:t xml:space="preserve">Stages an updated </w:t>
+      </w:r>
+      <w:proofErr w:type="spellStart"/>
+      <w:r>
+        <w:t>Employee_Hierarchy.dtsx</w:t>
+      </w:r>
+      <w:proofErr w:type="spellEnd"/>
+      <w:r>
+        <w:t xml:space="preserve"> package that runs the updates</w:t>
+      </w:r>
+    </w:p>
+    <w:p>
+      <w:pPr>
+        <w:spacing w:after="0"/>
+      </w:pPr>
+      <w:r>
+        <w:t xml:space="preserve">For migrated users prior to attempting to run the updates to employee ID </w:t>
+      </w:r>
+      <w:proofErr w:type="gramStart"/>
+      <w:r>
+        <w:t xml:space="preserve">To </w:t>
+      </w:r>
+      <w:proofErr w:type="spellStart"/>
+      <w:r>
+        <w:t>Lan</w:t>
+      </w:r>
+      <w:proofErr w:type="spellEnd"/>
+      <w:proofErr w:type="gramEnd"/>
+      <w:r>
+        <w:t xml:space="preserve"> ID process.</w:t>
+      </w:r>
+    </w:p>
+    <w:p>
+      <w:pPr>
+        <w:spacing w:after="0"/>
+      </w:pPr>
+      <w:r>
+        <w:t xml:space="preserve">Target Environment: </w:t>
+      </w:r>
+      <w:proofErr w:type="spellStart"/>
+      <w:r>
+        <w:t>eCoaching</w:t>
+      </w:r>
+      <w:proofErr w:type="spellEnd"/>
+      <w:r>
+        <w:t xml:space="preserve"> Database on VDENSSDBP07\SCORP01 Instance</w:t>
+      </w:r>
+    </w:p>
+    <w:p>
+      <w:pPr>
+        <w:spacing w:after="0"/>
+      </w:pPr>
+    </w:p>
+    <w:p>
+      <w:pPr>
+        <w:spacing w:after="0"/>
+      </w:pPr>
+      <w:r>
+        <w:t>Summary</w:t>
+      </w:r>
+    </w:p>
+    <w:p>
+      <w:pPr>
+        <w:pStyle w:val="ListParagraph"/>
+        <w:numPr>
+          <w:ilvl w:val="0"/>
+          <w:numId w:val="5"/>
+        </w:numPr>
+        <w:spacing w:after="0"/>
+      </w:pPr>
+      <w:r>
+        <w:t xml:space="preserve">Stage updated </w:t>
+      </w:r>
+      <w:proofErr w:type="spellStart"/>
+      <w:r>
+        <w:t>Employee_Hierarchy</w:t>
+      </w:r>
+      <w:r>
+        <w:t>.dtsx</w:t>
+      </w:r>
+      <w:proofErr w:type="spellEnd"/>
+      <w:r>
+        <w:t xml:space="preserve"> Package</w:t>
+      </w:r>
+    </w:p>
+    <w:p>
+      <w:pPr>
+        <w:pStyle w:val="ListParagraph"/>
+        <w:numPr>
+          <w:ilvl w:val="0"/>
+          <w:numId w:val="5"/>
+        </w:numPr>
+        <w:spacing w:after="0"/>
+        <w:rPr>
+          <w:rStyle w:val="f2051"/>
+        </w:rPr>
+      </w:pPr>
+      <w:r>
+        <w:t xml:space="preserve">Install Updated stored procedure </w:t>
+      </w:r>
+      <w:r>
+        <w:rPr>
+          <w:rStyle w:val="f2051"/>
+        </w:rPr>
+        <w:t>[EC].[</w:t>
+      </w:r>
+      <w:proofErr w:type="spellStart"/>
+      <w:r>
+        <w:rPr>
+          <w:rStyle w:val="f2051"/>
+        </w:rPr>
+        <w:t>sp_Update_Migrated_User_Logs</w:t>
+      </w:r>
+      <w:proofErr w:type="spellEnd"/>
+      <w:r>
+        <w:rPr>
+          <w:rStyle w:val="f2051"/>
+        </w:rPr>
+        <w:t>]</w:t>
+      </w:r>
+    </w:p>
+    <w:p>
+      <w:pPr>
+        <w:spacing w:after="0"/>
+        <w:rPr>
+          <w:rStyle w:val="f2051"/>
+        </w:rPr>
+      </w:pPr>
+    </w:p>
+    <w:p>
+      <w:pPr>
+        <w:spacing w:after="0"/>
+      </w:pPr>
+      <w:r>
+        <w:t>Details</w:t>
+      </w:r>
+    </w:p>
+    <w:p>
+      <w:pPr>
+        <w:pStyle w:val="ListParagraph"/>
+        <w:numPr>
+          <w:ilvl w:val="0"/>
+          <w:numId w:val="6"/>
+        </w:numPr>
+        <w:spacing w:after="0"/>
+      </w:pPr>
+      <w:r>
+        <w:t xml:space="preserve">Stage updated </w:t>
+      </w:r>
+      <w:proofErr w:type="spellStart"/>
+      <w:r>
+        <w:t>Employee_Hierarchy.dtsx</w:t>
+      </w:r>
+      <w:proofErr w:type="spellEnd"/>
+      <w:r>
+        <w:t xml:space="preserve"> Package</w:t>
+      </w:r>
+    </w:p>
+    <w:p>
+      <w:pPr>
+        <w:spacing w:after="0"/>
+      </w:pPr>
+      <w:r>
+        <w:t xml:space="preserve">Download </w:t>
+      </w:r>
+      <w:proofErr w:type="spellStart"/>
+      <w:r>
+        <w:t>ssis</w:t>
+      </w:r>
+      <w:proofErr w:type="spellEnd"/>
+      <w:r>
+        <w:t xml:space="preserve"> package </w:t>
+      </w:r>
+      <w:proofErr w:type="spellStart"/>
+      <w:r>
+        <w:t>Employee_Hierarchy.dtsx</w:t>
+      </w:r>
+      <w:proofErr w:type="spellEnd"/>
+      <w:r>
+        <w:t xml:space="preserve"> (VM version 1.1) from \</w:t>
+      </w:r>
+      <w:proofErr w:type="spellStart"/>
+      <w:r>
+        <w:t>cms</w:t>
+      </w:r>
+      <w:proofErr w:type="spellEnd"/>
+      <w:r>
+        <w:t>\eCoaching_V2\ETL</w:t>
+      </w:r>
+      <w:r>
+        <w:t xml:space="preserve">\ </w:t>
+      </w:r>
+    </w:p>
+    <w:p>
+      <w:pPr>
+        <w:spacing w:after="0"/>
+      </w:pPr>
+      <w:r>
+        <w:t xml:space="preserve">In version manager and copy to </w:t>
+      </w:r>
+      <w:hyperlink r:id="rId11" w:history="1">
+        <w:r>
+          <w:rPr>
+            <w:rStyle w:val="Hyperlink"/>
+          </w:rPr>
+          <w:t>\\vdenssdbp07\scorecard-ssis\Coaching</w:t>
+        </w:r>
+      </w:hyperlink>
+    </w:p>
+    <w:p>
+      <w:pPr>
+        <w:spacing w:after="0"/>
+      </w:pPr>
+      <w:r>
+        <w:t>Overwriting existing package</w:t>
+      </w:r>
+    </w:p>
+    <w:p>
+      <w:pPr>
+        <w:spacing w:after="0"/>
+      </w:pPr>
+    </w:p>
+    <w:p>
+      <w:pPr>
+        <w:pStyle w:val="ListParagraph"/>
+        <w:numPr>
+          <w:ilvl w:val="0"/>
+          <w:numId w:val="6"/>
+        </w:numPr>
+        <w:spacing w:after="0"/>
+        <w:rPr>
+          <w:rStyle w:val="f2051"/>
+        </w:rPr>
+      </w:pPr>
+      <w:r>
+        <w:t xml:space="preserve">Install Updated stored procedure </w:t>
+      </w:r>
+      <w:r>
+        <w:rPr>
+          <w:rStyle w:val="f2051"/>
+        </w:rPr>
+        <w:t>[EC]</w:t>
+      </w:r>
+      <w:proofErr w:type="gramStart"/>
+      <w:r>
+        <w:rPr>
+          <w:rStyle w:val="f2051"/>
+        </w:rPr>
+        <w:t>.[</w:t>
+      </w:r>
+      <w:proofErr w:type="spellStart"/>
+      <w:proofErr w:type="gramEnd"/>
+      <w:r>
+        <w:rPr>
+          <w:rStyle w:val="f2051"/>
+        </w:rPr>
+        <w:t>sp_Update_Migrated_User_Logs</w:t>
+      </w:r>
+      <w:proofErr w:type="spellEnd"/>
+      <w:r>
+        <w:rPr>
+          <w:rStyle w:val="f2051"/>
+        </w:rPr>
+        <w:t>]</w:t>
+      </w:r>
+      <w:r>
+        <w:rPr>
+          <w:rStyle w:val="f2051"/>
+        </w:rPr>
+        <w:t xml:space="preserve"> </w:t>
+      </w:r>
+      <w:r>
+        <w:rPr>
+          <w:rStyle w:val="f2051"/>
+        </w:rPr>
+        <w:t xml:space="preserve">by running below code in </w:t>
+      </w:r>
+      <w:proofErr w:type="spellStart"/>
+      <w:r>
+        <w:rPr>
+          <w:rStyle w:val="f2051"/>
+        </w:rPr>
+        <w:t>ssms</w:t>
+      </w:r>
+      <w:proofErr w:type="spellEnd"/>
+      <w:r>
+        <w:rPr>
+          <w:rStyle w:val="f2051"/>
+        </w:rPr>
+        <w:t xml:space="preserve"> in a window pointing to </w:t>
+      </w:r>
+      <w:proofErr w:type="spellStart"/>
+      <w:r>
+        <w:rPr>
+          <w:rStyle w:val="f2051"/>
+          <w:highlight w:val="yellow"/>
+        </w:rPr>
+        <w:t>eCoaching</w:t>
+      </w:r>
+      <w:proofErr w:type="spellEnd"/>
+      <w:r>
+        <w:rPr>
+          <w:rStyle w:val="f2051"/>
+        </w:rPr>
+        <w:t xml:space="preserve"> database on vdenssdbp07\scorp01.</w:t>
+      </w:r>
+    </w:p>
+    <w:p>
+      <w:pPr>
+        <w:spacing w:after="0"/>
+        <w:rPr>
+          <w:rStyle w:val="f2051"/>
+        </w:rPr>
+      </w:pPr>
+    </w:p>
+    <w:p>
+      <w:pPr>
+        <w:spacing w:after="0"/>
+      </w:pPr>
+      <w:r>
+        <w:t>--&lt;Begin Step 2&gt;</w:t>
+      </w:r>
+    </w:p>
+    <w:p>
+      <w:pPr>
+        <w:autoSpaceDE w:val="0"/>
+        <w:autoSpaceDN w:val="0"/>
+        <w:adjustRightInd w:val="0"/>
+        <w:spacing w:after="0" w:line="240" w:lineRule="auto"/>
+        <w:rPr>
+          <w:rFonts w:ascii="Courier New" w:eastAsia="Times New Roman" w:hAnsi="Courier New" w:cs="Courier New"/>
+          <w:noProof/>
+          <w:sz w:val="20"/>
+          <w:szCs w:val="20"/>
+        </w:rPr>
+      </w:pPr>
+    </w:p>
+    <w:p>
+      <w:pPr>
+        <w:autoSpaceDE w:val="0"/>
+        <w:autoSpaceDN w:val="0"/>
+        <w:adjustRightInd w:val="0"/>
+        <w:spacing w:after="0" w:line="240" w:lineRule="auto"/>
+        <w:rPr>
+          <w:rFonts w:ascii="Courier New" w:eastAsia="Times New Roman" w:hAnsi="Courier New" w:cs="Courier New"/>
+          <w:noProof/>
+          <w:color w:val="808080"/>
+          <w:sz w:val="20"/>
+          <w:szCs w:val="20"/>
+        </w:rPr>
+      </w:pPr>
+      <w:r>
+        <w:rPr>
+          <w:rFonts w:ascii="Courier New" w:eastAsia="Times New Roman" w:hAnsi="Courier New" w:cs="Courier New"/>
+          <w:noProof/>
+          <w:color w:val="0000FF"/>
+          <w:sz w:val="20"/>
+          <w:szCs w:val="20"/>
+        </w:rPr>
+        <w:t>IF</w:t>
+      </w:r>
+      <w:r>
+        <w:rPr>
+          <w:rFonts w:ascii="Courier New" w:eastAsia="Times New Roman" w:hAnsi="Courier New" w:cs="Courier New"/>
+          <w:noProof/>
+          <w:sz w:val="20"/>
+          <w:szCs w:val="20"/>
+        </w:rPr>
+        <w:t xml:space="preserve"> </w:t>
+      </w:r>
+      <w:r>
+        <w:rPr>
+          <w:rFonts w:ascii="Courier New" w:eastAsia="Times New Roman" w:hAnsi="Courier New" w:cs="Courier New"/>
+          <w:noProof/>
+          <w:color w:val="808080"/>
+          <w:sz w:val="20"/>
+          <w:szCs w:val="20"/>
+        </w:rPr>
+        <w:t>EXISTS</w:t>
+      </w:r>
+      <w:r>
+        <w:rPr>
+          <w:rFonts w:ascii="Courier New" w:eastAsia="Times New Roman" w:hAnsi="Courier New" w:cs="Courier New"/>
+          <w:noProof/>
+          <w:color w:val="0000FF"/>
+          <w:sz w:val="20"/>
+          <w:szCs w:val="20"/>
+        </w:rPr>
+        <w:t xml:space="preserve"> </w:t>
+      </w:r>
+      <w:r>
+        <w:rPr>
+          <w:rFonts w:ascii="Courier New" w:eastAsia="Times New Roman" w:hAnsi="Courier New" w:cs="Courier New"/>
+          <w:noProof/>
+          <w:color w:val="808080"/>
+          <w:sz w:val="20"/>
+          <w:szCs w:val="20"/>
+        </w:rPr>
+        <w:t>(</w:t>
+      </w:r>
+    </w:p>
+    <w:p>
+      <w:pPr>
+        <w:autoSpaceDE w:val="0"/>
+        <w:autoSpaceDN w:val="0"/>
+        <w:adjustRightInd w:val="0"/>
+        <w:spacing w:after="0" w:line="240" w:lineRule="auto"/>
+        <w:rPr>
+          <w:rFonts w:ascii="Courier New" w:eastAsia="Times New Roman" w:hAnsi="Courier New" w:cs="Courier New"/>
+          <w:noProof/>
+          <w:sz w:val="20"/>
+          <w:szCs w:val="20"/>
+        </w:rPr>
+      </w:pPr>
+      <w:r>
+        <w:rPr>
+          <w:rFonts w:ascii="Courier New" w:eastAsia="Times New Roman" w:hAnsi="Courier New" w:cs="Courier New"/>
+          <w:noProof/>
+          <w:sz w:val="20"/>
+          <w:szCs w:val="20"/>
+        </w:rPr>
+        <w:lastRenderedPageBreak/>
+        <w:t xml:space="preserve">  </w:t>
+      </w:r>
+      <w:r>
+        <w:rPr>
+          <w:rFonts w:ascii="Courier New" w:eastAsia="Times New Roman" w:hAnsi="Courier New" w:cs="Courier New"/>
+          <w:noProof/>
+          <w:color w:val="0000FF"/>
+          <w:sz w:val="20"/>
+          <w:szCs w:val="20"/>
+        </w:rPr>
+        <w:t>SELECT</w:t>
+      </w:r>
+      <w:r>
+        <w:rPr>
+          <w:rFonts w:ascii="Courier New" w:eastAsia="Times New Roman" w:hAnsi="Courier New" w:cs="Courier New"/>
+          <w:noProof/>
+          <w:sz w:val="20"/>
+          <w:szCs w:val="20"/>
+        </w:rPr>
+        <w:t xml:space="preserve"> </w:t>
+      </w:r>
+      <w:r>
+        <w:rPr>
+          <w:rFonts w:ascii="Courier New" w:eastAsia="Times New Roman" w:hAnsi="Courier New" w:cs="Courier New"/>
+          <w:noProof/>
+          <w:color w:val="808080"/>
+          <w:sz w:val="20"/>
+          <w:szCs w:val="20"/>
+        </w:rPr>
+        <w:t>*</w:t>
+      </w:r>
+      <w:r>
+        <w:rPr>
+          <w:rFonts w:ascii="Courier New" w:eastAsia="Times New Roman" w:hAnsi="Courier New" w:cs="Courier New"/>
+          <w:noProof/>
+          <w:sz w:val="20"/>
+          <w:szCs w:val="20"/>
+        </w:rPr>
+        <w:t xml:space="preserve"> </w:t>
+      </w:r>
+    </w:p>
+    <w:p>
+      <w:pPr>
+        <w:autoSpaceDE w:val="0"/>
+        <w:autoSpaceDN w:val="0"/>
+        <w:adjustRightInd w:val="0"/>
+        <w:spacing w:after="0" w:line="240" w:lineRule="auto"/>
+        <w:rPr>
+          <w:rFonts w:ascii="Courier New" w:eastAsia="Times New Roman" w:hAnsi="Courier New" w:cs="Courier New"/>
+          <w:noProof/>
+          <w:sz w:val="20"/>
+          <w:szCs w:val="20"/>
+        </w:rPr>
+      </w:pPr>
+      <w:r>
+        <w:rPr>
+          <w:rFonts w:ascii="Courier New" w:eastAsia="Times New Roman" w:hAnsi="Courier New" w:cs="Courier New"/>
+          <w:noProof/>
+          <w:sz w:val="20"/>
+          <w:szCs w:val="20"/>
+        </w:rPr>
+        <w:t xml:space="preserve">    </w:t>
+      </w:r>
+      <w:r>
+        <w:rPr>
+          <w:rFonts w:ascii="Courier New" w:eastAsia="Times New Roman" w:hAnsi="Courier New" w:cs="Courier New"/>
+          <w:noProof/>
+          <w:color w:val="0000FF"/>
+          <w:sz w:val="20"/>
+          <w:szCs w:val="20"/>
+        </w:rPr>
+        <w:t>FROM</w:t>
+      </w:r>
+      <w:r>
+        <w:rPr>
+          <w:rFonts w:ascii="Courier New" w:eastAsia="Times New Roman" w:hAnsi="Courier New" w:cs="Courier New"/>
+          <w:noProof/>
+          <w:sz w:val="20"/>
+          <w:szCs w:val="20"/>
+        </w:rPr>
+        <w:t xml:space="preserve"> </w:t>
+      </w:r>
+      <w:r>
+        <w:rPr>
+          <w:rFonts w:ascii="Courier New" w:eastAsia="Times New Roman" w:hAnsi="Courier New" w:cs="Courier New"/>
+          <w:noProof/>
+          <w:color w:val="008000"/>
+          <w:sz w:val="20"/>
+          <w:szCs w:val="20"/>
+        </w:rPr>
+        <w:t>INFORMATION_SCHEMA</w:t>
+      </w:r>
+      <w:r>
+        <w:rPr>
+          <w:rFonts w:ascii="Courier New" w:eastAsia="Times New Roman" w:hAnsi="Courier New" w:cs="Courier New"/>
+          <w:noProof/>
+          <w:color w:val="808080"/>
+          <w:sz w:val="20"/>
+          <w:szCs w:val="20"/>
+        </w:rPr>
         <w:t>.</w:t>
+      </w:r>
+      <w:r>
+        <w:rPr>
+          <w:rFonts w:ascii="Courier New" w:eastAsia="Times New Roman" w:hAnsi="Courier New" w:cs="Courier New"/>
+          <w:noProof/>
+          <w:color w:val="008000"/>
+          <w:sz w:val="20"/>
+          <w:szCs w:val="20"/>
+        </w:rPr>
+        <w:t>ROUTINES</w:t>
+      </w:r>
+      <w:r>
+        <w:rPr>
+          <w:rFonts w:ascii="Courier New" w:eastAsia="Times New Roman" w:hAnsi="Courier New" w:cs="Courier New"/>
+          <w:noProof/>
+          <w:sz w:val="20"/>
+          <w:szCs w:val="20"/>
+        </w:rPr>
+        <w:t xml:space="preserve"> </w:t>
+      </w:r>
+    </w:p>
+    <w:p>
+      <w:pPr>
+        <w:autoSpaceDE w:val="0"/>
+        <w:autoSpaceDN w:val="0"/>
+        <w:adjustRightInd w:val="0"/>
+        <w:spacing w:after="0" w:line="240" w:lineRule="auto"/>
+        <w:rPr>
+          <w:rFonts w:ascii="Courier New" w:eastAsia="Times New Roman" w:hAnsi="Courier New" w:cs="Courier New"/>
+          <w:noProof/>
+          <w:color w:val="FF0000"/>
+          <w:sz w:val="20"/>
+          <w:szCs w:val="20"/>
+        </w:rPr>
+      </w:pPr>
+      <w:r>
+        <w:rPr>
+          <w:rFonts w:ascii="Courier New" w:eastAsia="Times New Roman" w:hAnsi="Courier New" w:cs="Courier New"/>
+          <w:noProof/>
+          <w:sz w:val="20"/>
+          <w:szCs w:val="20"/>
+        </w:rPr>
+        <w:t xml:space="preserve">   </w:t>
+      </w:r>
+      <w:r>
+        <w:rPr>
+          <w:rFonts w:ascii="Courier New" w:eastAsia="Times New Roman" w:hAnsi="Courier New" w:cs="Courier New"/>
+          <w:noProof/>
+          <w:color w:val="0000FF"/>
+          <w:sz w:val="20"/>
+          <w:szCs w:val="20"/>
+        </w:rPr>
+        <w:t>WHERE</w:t>
+      </w:r>
+      <w:r>
+        <w:rPr>
+          <w:rFonts w:ascii="Courier New" w:eastAsia="Times New Roman" w:hAnsi="Courier New" w:cs="Courier New"/>
+          <w:noProof/>
+          <w:sz w:val="20"/>
+          <w:szCs w:val="20"/>
+        </w:rPr>
+        <w:t xml:space="preserve"> SPECIFIC_SCHEMA </w:t>
+      </w:r>
+      <w:r>
+        <w:rPr>
+          <w:rFonts w:ascii="Courier New" w:eastAsia="Times New Roman" w:hAnsi="Courier New" w:cs="Courier New"/>
+          <w:noProof/>
+          <w:color w:val="808080"/>
+          <w:sz w:val="20"/>
+          <w:szCs w:val="20"/>
+        </w:rPr>
+        <w:t>=</w:t>
+      </w:r>
+      <w:r>
+        <w:rPr>
+          <w:rFonts w:ascii="Courier New" w:eastAsia="Times New Roman" w:hAnsi="Courier New" w:cs="Courier New"/>
+          <w:noProof/>
+          <w:sz w:val="20"/>
+          <w:szCs w:val="20"/>
+        </w:rPr>
+        <w:t xml:space="preserve"> </w:t>
+      </w:r>
+      <w:r>
+        <w:rPr>
+          <w:rFonts w:ascii="Courier New" w:eastAsia="Times New Roman" w:hAnsi="Courier New" w:cs="Courier New"/>
+          <w:noProof/>
+          <w:color w:val="FF0000"/>
+          <w:sz w:val="20"/>
+          <w:szCs w:val="20"/>
+        </w:rPr>
+        <w:t>N'EC'</w:t>
+      </w:r>
+    </w:p>
+    <w:p>
+      <w:pPr>
+        <w:autoSpaceDE w:val="0"/>
+        <w:autoSpaceDN w:val="0"/>
+        <w:adjustRightInd w:val="0"/>
+        <w:spacing w:after="0" w:line="240" w:lineRule="auto"/>
+        <w:rPr>
+          <w:rFonts w:ascii="Courier New" w:eastAsia="Times New Roman" w:hAnsi="Courier New" w:cs="Courier New"/>
+          <w:noProof/>
+          <w:sz w:val="20"/>
+          <w:szCs w:val="20"/>
+        </w:rPr>
+      </w:pPr>
+      <w:r>
+        <w:rPr>
+          <w:rFonts w:ascii="Courier New" w:eastAsia="Times New Roman" w:hAnsi="Courier New" w:cs="Courier New"/>
+          <w:noProof/>
+          <w:sz w:val="20"/>
+          <w:szCs w:val="20"/>
+        </w:rPr>
+        <w:t xml:space="preserve">     </w:t>
+      </w:r>
+      <w:r>
+        <w:rPr>
+          <w:rFonts w:ascii="Courier New" w:eastAsia="Times New Roman" w:hAnsi="Courier New" w:cs="Courier New"/>
+          <w:noProof/>
+          <w:color w:val="808080"/>
+          <w:sz w:val="20"/>
+          <w:szCs w:val="20"/>
+        </w:rPr>
+        <w:t>AND</w:t>
+      </w:r>
+      <w:r>
+        <w:rPr>
+          <w:rFonts w:ascii="Courier New" w:eastAsia="Times New Roman" w:hAnsi="Courier New" w:cs="Courier New"/>
+          <w:noProof/>
+          <w:sz w:val="20"/>
+          <w:szCs w:val="20"/>
+        </w:rPr>
+        <w:t xml:space="preserve"> SPECIFIC_NAME </w:t>
+      </w:r>
+      <w:r>
+        <w:rPr>
+          <w:rFonts w:ascii="Courier New" w:eastAsia="Times New Roman" w:hAnsi="Courier New" w:cs="Courier New"/>
+          <w:noProof/>
+          <w:color w:val="808080"/>
+          <w:sz w:val="20"/>
+          <w:szCs w:val="20"/>
+        </w:rPr>
+        <w:t>=</w:t>
+      </w:r>
+      <w:r>
+        <w:rPr>
+          <w:rFonts w:ascii="Courier New" w:eastAsia="Times New Roman" w:hAnsi="Courier New" w:cs="Courier New"/>
+          <w:noProof/>
+          <w:sz w:val="20"/>
+          <w:szCs w:val="20"/>
+        </w:rPr>
+        <w:t xml:space="preserve"> </w:t>
+      </w:r>
+      <w:r>
+        <w:rPr>
+          <w:rFonts w:ascii="Courier New" w:eastAsia="Times New Roman" w:hAnsi="Courier New" w:cs="Courier New"/>
+          <w:noProof/>
+          <w:color w:val="FF0000"/>
+          <w:sz w:val="20"/>
+          <w:szCs w:val="20"/>
+        </w:rPr>
+        <w:t>N'sp_Update_Migrated_User_Logs'</w:t>
+      </w:r>
+      <w:r>
+        <w:rPr>
+          <w:rFonts w:ascii="Courier New" w:eastAsia="Times New Roman" w:hAnsi="Courier New" w:cs="Courier New"/>
+          <w:noProof/>
+          <w:sz w:val="20"/>
+          <w:szCs w:val="20"/>
+        </w:rPr>
+        <w:t xml:space="preserve"> </w:t>
+      </w:r>
+    </w:p>
+    <w:p>
+      <w:pPr>
+        <w:autoSpaceDE w:val="0"/>
+        <w:autoSpaceDN w:val="0"/>
+        <w:adjustRightInd w:val="0"/>
+        <w:spacing w:after="0" w:line="240" w:lineRule="auto"/>
+        <w:rPr>
+          <w:rFonts w:ascii="Courier New" w:eastAsia="Times New Roman" w:hAnsi="Courier New" w:cs="Courier New"/>
+          <w:noProof/>
+          <w:color w:val="808080"/>
+          <w:sz w:val="20"/>
+          <w:szCs w:val="20"/>
+        </w:rPr>
+      </w:pPr>
+      <w:r>
+        <w:rPr>
+          <w:rFonts w:ascii="Courier New" w:eastAsia="Times New Roman" w:hAnsi="Courier New" w:cs="Courier New"/>
+          <w:noProof/>
+          <w:color w:val="808080"/>
+          <w:sz w:val="20"/>
+          <w:szCs w:val="20"/>
+        </w:rPr>
+        <w:t>)</w:t>
+      </w:r>
+    </w:p>
+    <w:p>
+      <w:pPr>
+        <w:autoSpaceDE w:val="0"/>
+        <w:autoSpaceDN w:val="0"/>
+        <w:adjustRightInd w:val="0"/>
+        <w:spacing w:after="0" w:line="240" w:lineRule="auto"/>
+        <w:rPr>
+          <w:rFonts w:ascii="Courier New" w:eastAsia="Times New Roman" w:hAnsi="Courier New" w:cs="Courier New"/>
+          <w:noProof/>
+          <w:sz w:val="20"/>
+          <w:szCs w:val="20"/>
+        </w:rPr>
+      </w:pPr>
+      <w:r>
+        <w:rPr>
+          <w:rFonts w:ascii="Courier New" w:eastAsia="Times New Roman" w:hAnsi="Courier New" w:cs="Courier New"/>
+          <w:noProof/>
+          <w:sz w:val="20"/>
+          <w:szCs w:val="20"/>
+        </w:rPr>
+        <w:t xml:space="preserve">   </w:t>
+      </w:r>
+      <w:r>
+        <w:rPr>
+          <w:rFonts w:ascii="Courier New" w:eastAsia="Times New Roman" w:hAnsi="Courier New" w:cs="Courier New"/>
+          <w:noProof/>
+          <w:color w:val="0000FF"/>
+          <w:sz w:val="20"/>
+          <w:szCs w:val="20"/>
+        </w:rPr>
+        <w:t>DROP</w:t>
+      </w:r>
+      <w:r>
+        <w:rPr>
+          <w:rFonts w:ascii="Courier New" w:eastAsia="Times New Roman" w:hAnsi="Courier New" w:cs="Courier New"/>
+          <w:noProof/>
+          <w:sz w:val="20"/>
+          <w:szCs w:val="20"/>
+        </w:rPr>
+        <w:t xml:space="preserve"> </w:t>
+      </w:r>
+      <w:r>
+        <w:rPr>
+          <w:rFonts w:ascii="Courier New" w:eastAsia="Times New Roman" w:hAnsi="Courier New" w:cs="Courier New"/>
+          <w:noProof/>
+          <w:color w:val="0000FF"/>
+          <w:sz w:val="20"/>
+          <w:szCs w:val="20"/>
+        </w:rPr>
+        <w:t>PROCEDURE</w:t>
+      </w:r>
+      <w:r>
+        <w:rPr>
+          <w:rFonts w:ascii="Courier New" w:eastAsia="Times New Roman" w:hAnsi="Courier New" w:cs="Courier New"/>
+          <w:noProof/>
+          <w:sz w:val="20"/>
+          <w:szCs w:val="20"/>
+        </w:rPr>
+        <w:t xml:space="preserve"> [EC]</w:t>
+      </w:r>
+      <w:r>
+        <w:rPr>
+          <w:rFonts w:ascii="Courier New" w:eastAsia="Times New Roman" w:hAnsi="Courier New" w:cs="Courier New"/>
+          <w:noProof/>
+          <w:color w:val="808080"/>
+          <w:sz w:val="20"/>
+          <w:szCs w:val="20"/>
+        </w:rPr>
+        <w:t>.</w:t>
+      </w:r>
+      <w:r>
+        <w:rPr>
+          <w:rFonts w:ascii="Courier New" w:eastAsia="Times New Roman" w:hAnsi="Courier New" w:cs="Courier New"/>
+          <w:noProof/>
+          <w:sz w:val="20"/>
+          <w:szCs w:val="20"/>
+        </w:rPr>
+        <w:t>[sp_Update_Migrated_User_Logs]</w:t>
+      </w:r>
+    </w:p>
+    <w:p>
+      <w:pPr>
+        <w:autoSpaceDE w:val="0"/>
+        <w:autoSpaceDN w:val="0"/>
+        <w:adjustRightInd w:val="0"/>
+        <w:spacing w:after="0" w:line="240" w:lineRule="auto"/>
+        <w:rPr>
+          <w:rFonts w:ascii="Courier New" w:eastAsia="Times New Roman" w:hAnsi="Courier New" w:cs="Courier New"/>
+          <w:noProof/>
+          <w:color w:val="0000FF"/>
+          <w:sz w:val="20"/>
+          <w:szCs w:val="20"/>
+        </w:rPr>
+      </w:pPr>
+      <w:r>
+        <w:rPr>
+          <w:rFonts w:ascii="Courier New" w:eastAsia="Times New Roman" w:hAnsi="Courier New" w:cs="Courier New"/>
+          <w:noProof/>
+          <w:color w:val="0000FF"/>
+          <w:sz w:val="20"/>
+          <w:szCs w:val="20"/>
+        </w:rPr>
+        <w:t>GO</w:t>
+      </w:r>
+    </w:p>
+    <w:p>
+      <w:pPr>
+        <w:autoSpaceDE w:val="0"/>
+        <w:autoSpaceDN w:val="0"/>
+        <w:adjustRightInd w:val="0"/>
+        <w:spacing w:after="0" w:line="240" w:lineRule="auto"/>
+        <w:rPr>
+          <w:rFonts w:ascii="Courier New" w:eastAsia="Times New Roman" w:hAnsi="Courier New" w:cs="Courier New"/>
+          <w:noProof/>
+          <w:color w:val="0000FF"/>
+          <w:sz w:val="20"/>
+          <w:szCs w:val="20"/>
+        </w:rPr>
+      </w:pPr>
+    </w:p>
+    <w:p>
+      <w:pPr>
+        <w:autoSpaceDE w:val="0"/>
+        <w:autoSpaceDN w:val="0"/>
+        <w:adjustRightInd w:val="0"/>
+        <w:spacing w:after="0" w:line="240" w:lineRule="auto"/>
+        <w:rPr>
+          <w:rFonts w:ascii="Courier New" w:eastAsia="Times New Roman" w:hAnsi="Courier New" w:cs="Courier New"/>
+          <w:noProof/>
+          <w:color w:val="0000FF"/>
+          <w:sz w:val="20"/>
+          <w:szCs w:val="20"/>
+        </w:rPr>
+      </w:pPr>
+    </w:p>
+    <w:p>
+      <w:pPr>
+        <w:autoSpaceDE w:val="0"/>
+        <w:autoSpaceDN w:val="0"/>
+        <w:adjustRightInd w:val="0"/>
+        <w:spacing w:after="0" w:line="240" w:lineRule="auto"/>
+        <w:rPr>
+          <w:rFonts w:ascii="Courier New" w:eastAsia="Times New Roman" w:hAnsi="Courier New" w:cs="Courier New"/>
+          <w:noProof/>
+          <w:color w:val="0000FF"/>
+          <w:sz w:val="20"/>
+          <w:szCs w:val="20"/>
+        </w:rPr>
+      </w:pPr>
+      <w:r>
+        <w:rPr>
+          <w:rFonts w:ascii="Courier New" w:eastAsia="Times New Roman" w:hAnsi="Courier New" w:cs="Courier New"/>
+          <w:noProof/>
+          <w:color w:val="0000FF"/>
+          <w:sz w:val="20"/>
+          <w:szCs w:val="20"/>
+        </w:rPr>
+        <w:t>SET</w:t>
+      </w:r>
+      <w:r>
+        <w:rPr>
+          <w:rFonts w:ascii="Courier New" w:eastAsia="Times New Roman" w:hAnsi="Courier New" w:cs="Courier New"/>
+          <w:noProof/>
+          <w:sz w:val="20"/>
+          <w:szCs w:val="20"/>
+        </w:rPr>
+        <w:t xml:space="preserve"> </w:t>
+      </w:r>
+      <w:r>
+        <w:rPr>
+          <w:rFonts w:ascii="Courier New" w:eastAsia="Times New Roman" w:hAnsi="Courier New" w:cs="Courier New"/>
+          <w:noProof/>
+          <w:color w:val="0000FF"/>
+          <w:sz w:val="20"/>
+          <w:szCs w:val="20"/>
+        </w:rPr>
+        <w:t>ANSI_NULLS</w:t>
+      </w:r>
+      <w:r>
+        <w:rPr>
+          <w:rFonts w:ascii="Courier New" w:eastAsia="Times New Roman" w:hAnsi="Courier New" w:cs="Courier New"/>
+          <w:noProof/>
+          <w:sz w:val="20"/>
+          <w:szCs w:val="20"/>
+        </w:rPr>
+        <w:t xml:space="preserve"> </w:t>
+      </w:r>
+      <w:r>
+        <w:rPr>
+          <w:rFonts w:ascii="Courier New" w:eastAsia="Times New Roman" w:hAnsi="Courier New" w:cs="Courier New"/>
+          <w:noProof/>
+          <w:color w:val="0000FF"/>
+          <w:sz w:val="20"/>
+          <w:szCs w:val="20"/>
+        </w:rPr>
+        <w:t>ON</w:t>
+      </w:r>
+    </w:p>
+    <w:p>
+      <w:pPr>
+        <w:autoSpaceDE w:val="0"/>
+        <w:autoSpaceDN w:val="0"/>
+        <w:adjustRightInd w:val="0"/>
+        <w:spacing w:after="0" w:line="240" w:lineRule="auto"/>
+        <w:rPr>
+          <w:rFonts w:ascii="Courier New" w:eastAsia="Times New Roman" w:hAnsi="Courier New" w:cs="Courier New"/>
+          <w:noProof/>
+          <w:color w:val="0000FF"/>
+          <w:sz w:val="20"/>
+          <w:szCs w:val="20"/>
+        </w:rPr>
+      </w:pPr>
+      <w:r>
+        <w:rPr>
+          <w:rFonts w:ascii="Courier New" w:eastAsia="Times New Roman" w:hAnsi="Courier New" w:cs="Courier New"/>
+          <w:noProof/>
+          <w:color w:val="0000FF"/>
+          <w:sz w:val="20"/>
+          <w:szCs w:val="20"/>
+        </w:rPr>
+        <w:t>GO</w:t>
+      </w:r>
+    </w:p>
+    <w:p>
+      <w:pPr>
+        <w:autoSpaceDE w:val="0"/>
+        <w:autoSpaceDN w:val="0"/>
+        <w:adjustRightInd w:val="0"/>
+        <w:spacing w:after="0" w:line="240" w:lineRule="auto"/>
+        <w:rPr>
+          <w:rFonts w:ascii="Courier New" w:eastAsia="Times New Roman" w:hAnsi="Courier New" w:cs="Courier New"/>
+          <w:noProof/>
+          <w:color w:val="0000FF"/>
+          <w:sz w:val="20"/>
+          <w:szCs w:val="20"/>
+        </w:rPr>
+      </w:pPr>
+    </w:p>
+    <w:p>
+      <w:pPr>
+        <w:autoSpaceDE w:val="0"/>
+        <w:autoSpaceDN w:val="0"/>
+        <w:adjustRightInd w:val="0"/>
+        <w:spacing w:after="0" w:line="240" w:lineRule="auto"/>
+        <w:rPr>
+          <w:rFonts w:ascii="Courier New" w:eastAsia="Times New Roman" w:hAnsi="Courier New" w:cs="Courier New"/>
+          <w:noProof/>
+          <w:color w:val="0000FF"/>
+          <w:sz w:val="20"/>
+          <w:szCs w:val="20"/>
+        </w:rPr>
+      </w:pPr>
+      <w:r>
+        <w:rPr>
+          <w:rFonts w:ascii="Courier New" w:eastAsia="Times New Roman" w:hAnsi="Courier New" w:cs="Courier New"/>
+          <w:noProof/>
+          <w:color w:val="0000FF"/>
+          <w:sz w:val="20"/>
+          <w:szCs w:val="20"/>
+        </w:rPr>
+        <w:t>SET</w:t>
+      </w:r>
+      <w:r>
+        <w:rPr>
+          <w:rFonts w:ascii="Courier New" w:eastAsia="Times New Roman" w:hAnsi="Courier New" w:cs="Courier New"/>
+          <w:noProof/>
+          <w:sz w:val="20"/>
+          <w:szCs w:val="20"/>
+        </w:rPr>
+        <w:t xml:space="preserve"> </w:t>
+      </w:r>
+      <w:r>
+        <w:rPr>
+          <w:rFonts w:ascii="Courier New" w:eastAsia="Times New Roman" w:hAnsi="Courier New" w:cs="Courier New"/>
+          <w:noProof/>
+          <w:color w:val="0000FF"/>
+          <w:sz w:val="20"/>
+          <w:szCs w:val="20"/>
+        </w:rPr>
+        <w:t>QUOTED_IDENTIFIER</w:t>
+      </w:r>
+      <w:r>
+        <w:rPr>
+          <w:rFonts w:ascii="Courier New" w:eastAsia="Times New Roman" w:hAnsi="Courier New" w:cs="Courier New"/>
+          <w:noProof/>
+          <w:sz w:val="20"/>
+          <w:szCs w:val="20"/>
+        </w:rPr>
+        <w:t xml:space="preserve"> </w:t>
+      </w:r>
+      <w:r>
+        <w:rPr>
+          <w:rFonts w:ascii="Courier New" w:eastAsia="Times New Roman" w:hAnsi="Courier New" w:cs="Courier New"/>
+          <w:noProof/>
+          <w:color w:val="0000FF"/>
+          <w:sz w:val="20"/>
+          <w:szCs w:val="20"/>
+        </w:rPr>
+        <w:t>ON</w:t>
+      </w:r>
+    </w:p>
+    <w:p>
+      <w:pPr>
+        <w:autoSpaceDE w:val="0"/>
+        <w:autoSpaceDN w:val="0"/>
+        <w:adjustRightInd w:val="0"/>
+        <w:spacing w:after="0" w:line="240" w:lineRule="auto"/>
+        <w:rPr>
+          <w:rFonts w:ascii="Courier New" w:eastAsia="Times New Roman" w:hAnsi="Courier New" w:cs="Courier New"/>
+          <w:noProof/>
+          <w:color w:val="0000FF"/>
+          <w:sz w:val="20"/>
+          <w:szCs w:val="20"/>
+        </w:rPr>
+      </w:pPr>
+      <w:r>
+        <w:rPr>
+          <w:rFonts w:ascii="Courier New" w:eastAsia="Times New Roman" w:hAnsi="Courier New" w:cs="Courier New"/>
+          <w:noProof/>
+          <w:color w:val="0000FF"/>
+          <w:sz w:val="20"/>
+          <w:szCs w:val="20"/>
+        </w:rPr>
+        <w:t>GO</w:t>
+      </w:r>
+    </w:p>
+    <w:p>
+      <w:pPr>
+        <w:autoSpaceDE w:val="0"/>
+        <w:autoSpaceDN w:val="0"/>
+        <w:adjustRightInd w:val="0"/>
+        <w:spacing w:after="0" w:line="240" w:lineRule="auto"/>
+        <w:rPr>
+          <w:rFonts w:ascii="Courier New" w:eastAsia="Times New Roman" w:hAnsi="Courier New" w:cs="Courier New"/>
+          <w:noProof/>
+          <w:color w:val="0000FF"/>
+          <w:sz w:val="20"/>
+          <w:szCs w:val="20"/>
+        </w:rPr>
+      </w:pPr>
+    </w:p>
+    <w:p>
+      <w:pPr>
+        <w:autoSpaceDE w:val="0"/>
+        <w:autoSpaceDN w:val="0"/>
+        <w:adjustRightInd w:val="0"/>
+        <w:spacing w:after="0" w:line="240" w:lineRule="auto"/>
+        <w:rPr>
+          <w:rFonts w:ascii="Courier New" w:eastAsia="Times New Roman" w:hAnsi="Courier New" w:cs="Courier New"/>
+          <w:noProof/>
+          <w:color w:val="0000FF"/>
+          <w:sz w:val="20"/>
+          <w:szCs w:val="20"/>
+        </w:rPr>
+      </w:pPr>
+    </w:p>
+    <w:p>
+      <w:pPr>
+        <w:autoSpaceDE w:val="0"/>
+        <w:autoSpaceDN w:val="0"/>
+        <w:adjustRightInd w:val="0"/>
+        <w:spacing w:after="0" w:line="240" w:lineRule="auto"/>
+        <w:rPr>
+          <w:rFonts w:ascii="Courier New" w:eastAsia="Times New Roman" w:hAnsi="Courier New" w:cs="Courier New"/>
+          <w:noProof/>
+          <w:color w:val="008000"/>
+          <w:sz w:val="20"/>
+          <w:szCs w:val="20"/>
+        </w:rPr>
+      </w:pPr>
+      <w:r>
+        <w:rPr>
+          <w:rFonts w:ascii="Courier New" w:eastAsia="Times New Roman" w:hAnsi="Courier New" w:cs="Courier New"/>
+          <w:noProof/>
+          <w:color w:val="008000"/>
+          <w:sz w:val="20"/>
+          <w:szCs w:val="20"/>
+        </w:rPr>
+        <w:t>-- =============================================</w:t>
+      </w:r>
+    </w:p>
+    <w:p>
+      <w:pPr>
+        <w:autoSpaceDE w:val="0"/>
+        <w:autoSpaceDN w:val="0"/>
+        <w:adjustRightInd w:val="0"/>
+        <w:spacing w:after="0" w:line="240" w:lineRule="auto"/>
+        <w:rPr>
+          <w:rFonts w:ascii="Courier New" w:eastAsia="Times New Roman" w:hAnsi="Courier New" w:cs="Courier New"/>
+          <w:noProof/>
+          <w:color w:val="008000"/>
+          <w:sz w:val="20"/>
+          <w:szCs w:val="20"/>
+        </w:rPr>
+      </w:pPr>
+      <w:r>
+        <w:rPr>
+          <w:rFonts w:ascii="Courier New" w:eastAsia="Times New Roman" w:hAnsi="Courier New" w:cs="Courier New"/>
+          <w:noProof/>
+          <w:color w:val="008000"/>
+          <w:sz w:val="20"/>
+          <w:szCs w:val="20"/>
+        </w:rPr>
+        <w:t>-- Author:</w:t>
+      </w:r>
+      <w:r>
+        <w:rPr>
+          <w:rFonts w:ascii="Courier New" w:eastAsia="Times New Roman" w:hAnsi="Courier New" w:cs="Courier New"/>
+          <w:noProof/>
+          <w:color w:val="008000"/>
+          <w:sz w:val="20"/>
+          <w:szCs w:val="20"/>
+        </w:rPr>
+        <w:tab/>
+      </w:r>
+      <w:r>
+        <w:rPr>
+          <w:rFonts w:ascii="Courier New" w:eastAsia="Times New Roman" w:hAnsi="Courier New" w:cs="Courier New"/>
+          <w:noProof/>
+          <w:color w:val="008000"/>
+          <w:sz w:val="20"/>
+          <w:szCs w:val="20"/>
+        </w:rPr>
+        <w:tab/>
+        <w:t xml:space="preserve">   Susmitha Palacherla</w:t>
+      </w:r>
+    </w:p>
+    <w:p>
+      <w:pPr>
+        <w:autoSpaceDE w:val="0"/>
+        <w:autoSpaceDN w:val="0"/>
+        <w:adjustRightInd w:val="0"/>
+        <w:spacing w:after="0" w:line="240" w:lineRule="auto"/>
+        <w:rPr>
+          <w:rFonts w:ascii="Courier New" w:eastAsia="Times New Roman" w:hAnsi="Courier New" w:cs="Courier New"/>
+          <w:noProof/>
+          <w:color w:val="008000"/>
+          <w:sz w:val="20"/>
+          <w:szCs w:val="20"/>
+        </w:rPr>
+      </w:pPr>
+      <w:r>
+        <w:rPr>
+          <w:rFonts w:ascii="Courier New" w:eastAsia="Times New Roman" w:hAnsi="Courier New" w:cs="Courier New"/>
+          <w:noProof/>
+          <w:color w:val="008000"/>
+          <w:sz w:val="20"/>
+          <w:szCs w:val="20"/>
+        </w:rPr>
+        <w:t>-- Create date: 04/05/2014</w:t>
+      </w:r>
+    </w:p>
+    <w:p>
+      <w:pPr>
+        <w:autoSpaceDE w:val="0"/>
+        <w:autoSpaceDN w:val="0"/>
+        <w:adjustRightInd w:val="0"/>
+        <w:spacing w:after="0" w:line="240" w:lineRule="auto"/>
+        <w:rPr>
+          <w:rFonts w:ascii="Courier New" w:eastAsia="Times New Roman" w:hAnsi="Courier New" w:cs="Courier New"/>
+          <w:noProof/>
+          <w:color w:val="008000"/>
+          <w:sz w:val="20"/>
+          <w:szCs w:val="20"/>
+        </w:rPr>
+      </w:pPr>
+      <w:r>
+        <w:rPr>
+          <w:rFonts w:ascii="Courier New" w:eastAsia="Times New Roman" w:hAnsi="Courier New" w:cs="Courier New"/>
+          <w:noProof/>
+          <w:color w:val="008000"/>
+          <w:sz w:val="20"/>
+          <w:szCs w:val="20"/>
+        </w:rPr>
+        <w:t>-- Description:</w:t>
+      </w:r>
+      <w:r>
+        <w:rPr>
+          <w:rFonts w:ascii="Courier New" w:eastAsia="Times New Roman" w:hAnsi="Courier New" w:cs="Courier New"/>
+          <w:noProof/>
+          <w:color w:val="008000"/>
+          <w:sz w:val="20"/>
+          <w:szCs w:val="20"/>
+        </w:rPr>
+        <w:tab/>
+        <w:t>Updates historical Coaching logs for Migrated users</w:t>
+      </w:r>
+    </w:p>
+    <w:p>
+      <w:pPr>
+        <w:autoSpaceDE w:val="0"/>
+        <w:autoSpaceDN w:val="0"/>
+        <w:adjustRightInd w:val="0"/>
+        <w:spacing w:after="0" w:line="240" w:lineRule="auto"/>
+        <w:rPr>
+          <w:rFonts w:ascii="Courier New" w:eastAsia="Times New Roman" w:hAnsi="Courier New" w:cs="Courier New"/>
+          <w:noProof/>
+          <w:color w:val="008000"/>
+          <w:sz w:val="20"/>
+          <w:szCs w:val="20"/>
+        </w:rPr>
+      </w:pPr>
+      <w:r>
+        <w:rPr>
+          <w:rFonts w:ascii="Courier New" w:eastAsia="Times New Roman" w:hAnsi="Courier New" w:cs="Courier New"/>
+          <w:noProof/>
+          <w:color w:val="008000"/>
+          <w:sz w:val="20"/>
+          <w:szCs w:val="20"/>
+        </w:rPr>
+        <w:t>-- Last Modified By: Susmitha Palacherela</w:t>
+      </w:r>
+    </w:p>
+    <w:p>
+      <w:pPr>
+        <w:autoSpaceDE w:val="0"/>
+        <w:autoSpaceDN w:val="0"/>
+        <w:adjustRightInd w:val="0"/>
+        <w:spacing w:after="0" w:line="240" w:lineRule="auto"/>
+        <w:rPr>
+          <w:rFonts w:ascii="Courier New" w:eastAsia="Times New Roman" w:hAnsi="Courier New" w:cs="Courier New"/>
+          <w:noProof/>
+          <w:color w:val="008000"/>
+          <w:sz w:val="20"/>
+          <w:szCs w:val="20"/>
+        </w:rPr>
+      </w:pPr>
+      <w:r>
+        <w:rPr>
+          <w:rFonts w:ascii="Courier New" w:eastAsia="Times New Roman" w:hAnsi="Courier New" w:cs="Courier New"/>
+          <w:noProof/>
+          <w:color w:val="008000"/>
+          <w:sz w:val="20"/>
+          <w:szCs w:val="20"/>
+        </w:rPr>
+        <w:t>-- Last Modified Date: 06/30/2014</w:t>
+      </w:r>
+    </w:p>
+    <w:p>
+      <w:pPr>
+        <w:autoSpaceDE w:val="0"/>
+        <w:autoSpaceDN w:val="0"/>
+        <w:adjustRightInd w:val="0"/>
+        <w:spacing w:after="0" w:line="240" w:lineRule="auto"/>
+        <w:rPr>
+          <w:rFonts w:ascii="Courier New" w:eastAsia="Times New Roman" w:hAnsi="Courier New" w:cs="Courier New"/>
+          <w:noProof/>
+          <w:color w:val="008000"/>
+          <w:sz w:val="20"/>
+          <w:szCs w:val="20"/>
+        </w:rPr>
+      </w:pPr>
+      <w:r>
+        <w:rPr>
+          <w:rFonts w:ascii="Courier New" w:eastAsia="Times New Roman" w:hAnsi="Courier New" w:cs="Courier New"/>
+          <w:noProof/>
+          <w:color w:val="008000"/>
+          <w:sz w:val="20"/>
+          <w:szCs w:val="20"/>
+        </w:rPr>
+        <w:t>-- Updated per SCR 12982 to remove update to Employee ID To Lan ID table</w:t>
+      </w:r>
+    </w:p>
+    <w:p>
+      <w:pPr>
+        <w:autoSpaceDE w:val="0"/>
+        <w:autoSpaceDN w:val="0"/>
+        <w:adjustRightInd w:val="0"/>
+        <w:spacing w:after="0" w:line="240" w:lineRule="auto"/>
+        <w:rPr>
+          <w:rFonts w:ascii="Courier New" w:eastAsia="Times New Roman" w:hAnsi="Courier New" w:cs="Courier New"/>
+          <w:noProof/>
+          <w:color w:val="008000"/>
+          <w:sz w:val="20"/>
+          <w:szCs w:val="20"/>
+        </w:rPr>
+      </w:pPr>
+      <w:r>
+        <w:rPr>
+          <w:rFonts w:ascii="Courier New" w:eastAsia="Times New Roman" w:hAnsi="Courier New" w:cs="Courier New"/>
+          <w:noProof/>
+          <w:color w:val="008000"/>
+          <w:sz w:val="20"/>
+          <w:szCs w:val="20"/>
+        </w:rPr>
+        <w:t>-- until correct logic can be identified.</w:t>
+      </w:r>
+    </w:p>
+    <w:p>
+      <w:pPr>
+        <w:autoSpaceDE w:val="0"/>
+        <w:autoSpaceDN w:val="0"/>
+        <w:adjustRightInd w:val="0"/>
+        <w:spacing w:after="0" w:line="240" w:lineRule="auto"/>
+        <w:rPr>
+          <w:rFonts w:ascii="Courier New" w:eastAsia="Times New Roman" w:hAnsi="Courier New" w:cs="Courier New"/>
+          <w:noProof/>
+          <w:color w:val="008000"/>
+          <w:sz w:val="20"/>
+          <w:szCs w:val="20"/>
+        </w:rPr>
+      </w:pPr>
+    </w:p>
+    <w:p>
+      <w:pPr>
+        <w:autoSpaceDE w:val="0"/>
+        <w:autoSpaceDN w:val="0"/>
+        <w:adjustRightInd w:val="0"/>
+        <w:spacing w:after="0" w:line="240" w:lineRule="auto"/>
+        <w:rPr>
+          <w:rFonts w:ascii="Courier New" w:eastAsia="Times New Roman" w:hAnsi="Courier New" w:cs="Courier New"/>
+          <w:noProof/>
+          <w:color w:val="008000"/>
+          <w:sz w:val="20"/>
+          <w:szCs w:val="20"/>
+        </w:rPr>
+      </w:pPr>
+      <w:r>
+        <w:rPr>
+          <w:rFonts w:ascii="Courier New" w:eastAsia="Times New Roman" w:hAnsi="Courier New" w:cs="Courier New"/>
+          <w:noProof/>
+          <w:color w:val="008000"/>
+          <w:sz w:val="20"/>
+          <w:szCs w:val="20"/>
+        </w:rPr>
+        <w:t>-- =============================================</w:t>
+      </w:r>
+    </w:p>
+    <w:p>
+      <w:pPr>
+        <w:autoSpaceDE w:val="0"/>
+        <w:autoSpaceDN w:val="0"/>
+        <w:adjustRightInd w:val="0"/>
+        <w:spacing w:after="0" w:line="240" w:lineRule="auto"/>
+        <w:rPr>
+          <w:rFonts w:ascii="Courier New" w:eastAsia="Times New Roman" w:hAnsi="Courier New" w:cs="Courier New"/>
+          <w:noProof/>
+          <w:sz w:val="20"/>
+          <w:szCs w:val="20"/>
+        </w:rPr>
+      </w:pPr>
+      <w:r>
+        <w:rPr>
+          <w:rFonts w:ascii="Courier New" w:eastAsia="Times New Roman" w:hAnsi="Courier New" w:cs="Courier New"/>
+          <w:noProof/>
+          <w:color w:val="0000FF"/>
+          <w:sz w:val="20"/>
+          <w:szCs w:val="20"/>
+        </w:rPr>
+        <w:t>CREATE</w:t>
+      </w:r>
+      <w:r>
+        <w:rPr>
+          <w:rFonts w:ascii="Courier New" w:eastAsia="Times New Roman" w:hAnsi="Courier New" w:cs="Courier New"/>
+          <w:noProof/>
+          <w:sz w:val="20"/>
+          <w:szCs w:val="20"/>
+        </w:rPr>
+        <w:t xml:space="preserve"> </w:t>
+      </w:r>
+      <w:r>
+        <w:rPr>
+          <w:rFonts w:ascii="Courier New" w:eastAsia="Times New Roman" w:hAnsi="Courier New" w:cs="Courier New"/>
+          <w:noProof/>
+          <w:color w:val="0000FF"/>
+          <w:sz w:val="20"/>
+          <w:szCs w:val="20"/>
+        </w:rPr>
+        <w:t>PROCEDURE</w:t>
+      </w:r>
+      <w:r>
+        <w:rPr>
+          <w:rFonts w:ascii="Courier New" w:eastAsia="Times New Roman" w:hAnsi="Courier New" w:cs="Courier New"/>
+          <w:noProof/>
+          <w:sz w:val="20"/>
+          <w:szCs w:val="20"/>
+        </w:rPr>
+        <w:t xml:space="preserve"> [EC]</w:t>
+      </w:r>
+      <w:r>
+        <w:rPr>
+          <w:rFonts w:ascii="Courier New" w:eastAsia="Times New Roman" w:hAnsi="Courier New" w:cs="Courier New"/>
+          <w:noProof/>
+          <w:color w:val="808080"/>
+          <w:sz w:val="20"/>
+          <w:szCs w:val="20"/>
+        </w:rPr>
+        <w:t>.</w:t>
+      </w:r>
+      <w:r>
+        <w:rPr>
+          <w:rFonts w:ascii="Courier New" w:eastAsia="Times New Roman" w:hAnsi="Courier New" w:cs="Courier New"/>
+          <w:noProof/>
+          <w:sz w:val="20"/>
+          <w:szCs w:val="20"/>
+        </w:rPr>
+        <w:t xml:space="preserve">[sp_Update_Migrated_User_Logs] </w:t>
+      </w:r>
+    </w:p>
+    <w:p>
+      <w:pPr>
+        <w:autoSpaceDE w:val="0"/>
+        <w:autoSpaceDN w:val="0"/>
+        <w:adjustRightInd w:val="0"/>
+        <w:spacing w:after="0" w:line="240" w:lineRule="auto"/>
+        <w:rPr>
+          <w:rFonts w:ascii="Courier New" w:eastAsia="Times New Roman" w:hAnsi="Courier New" w:cs="Courier New"/>
+          <w:noProof/>
+          <w:color w:val="0000FF"/>
+          <w:sz w:val="20"/>
+          <w:szCs w:val="20"/>
+        </w:rPr>
+      </w:pPr>
+      <w:r>
+        <w:rPr>
+          <w:rFonts w:ascii="Courier New" w:eastAsia="Times New Roman" w:hAnsi="Courier New" w:cs="Courier New"/>
+          <w:noProof/>
+          <w:color w:val="0000FF"/>
+          <w:sz w:val="20"/>
+          <w:szCs w:val="20"/>
+        </w:rPr>
+        <w:t>AS</w:t>
+      </w:r>
+    </w:p>
+    <w:p>
+      <w:pPr>
+        <w:autoSpaceDE w:val="0"/>
+        <w:autoSpaceDN w:val="0"/>
+        <w:adjustRightInd w:val="0"/>
+        <w:spacing w:after="0" w:line="240" w:lineRule="auto"/>
+        <w:rPr>
+          <w:rFonts w:ascii="Courier New" w:eastAsia="Times New Roman" w:hAnsi="Courier New" w:cs="Courier New"/>
+          <w:noProof/>
+          <w:color w:val="0000FF"/>
+          <w:sz w:val="20"/>
+          <w:szCs w:val="20"/>
+        </w:rPr>
+      </w:pPr>
+      <w:r>
+        <w:rPr>
+          <w:rFonts w:ascii="Courier New" w:eastAsia="Times New Roman" w:hAnsi="Courier New" w:cs="Courier New"/>
+          <w:noProof/>
+          <w:color w:val="0000FF"/>
+          <w:sz w:val="20"/>
+          <w:szCs w:val="20"/>
+        </w:rPr>
+        <w:t>BEGIN</w:t>
+      </w:r>
+    </w:p>
+    <w:p>
+      <w:pPr>
+        <w:autoSpaceDE w:val="0"/>
+        <w:autoSpaceDN w:val="0"/>
+        <w:adjustRightInd w:val="0"/>
+        <w:spacing w:after="0" w:line="240" w:lineRule="auto"/>
+        <w:rPr>
+          <w:rFonts w:ascii="Courier New" w:eastAsia="Times New Roman" w:hAnsi="Courier New" w:cs="Courier New"/>
+          <w:noProof/>
+          <w:color w:val="0000FF"/>
+          <w:sz w:val="20"/>
+          <w:szCs w:val="20"/>
+        </w:rPr>
+      </w:pPr>
+    </w:p>
+    <w:p>
+      <w:pPr>
+        <w:autoSpaceDE w:val="0"/>
+        <w:autoSpaceDN w:val="0"/>
+        <w:adjustRightInd w:val="0"/>
+        <w:spacing w:after="0" w:line="240" w:lineRule="auto"/>
+        <w:rPr>
+          <w:rFonts w:ascii="Courier New" w:eastAsia="Times New Roman" w:hAnsi="Courier New" w:cs="Courier New"/>
+          <w:noProof/>
+          <w:color w:val="008000"/>
+          <w:sz w:val="20"/>
+          <w:szCs w:val="20"/>
+        </w:rPr>
+      </w:pPr>
+      <w:r>
+        <w:rPr>
+          <w:rFonts w:ascii="Courier New" w:eastAsia="Times New Roman" w:hAnsi="Courier New" w:cs="Courier New"/>
+          <w:noProof/>
+          <w:color w:val="008000"/>
+          <w:sz w:val="20"/>
+          <w:szCs w:val="20"/>
+        </w:rPr>
+        <w:t>-- Update CSR value in Coaching logs for migrated users</w:t>
+      </w:r>
+    </w:p>
+    <w:p>
+      <w:pPr>
+        <w:autoSpaceDE w:val="0"/>
+        <w:autoSpaceDN w:val="0"/>
+        <w:adjustRightInd w:val="0"/>
+        <w:spacing w:after="0" w:line="240" w:lineRule="auto"/>
+        <w:rPr>
+          <w:rFonts w:ascii="Courier New" w:eastAsia="Times New Roman" w:hAnsi="Courier New" w:cs="Courier New"/>
+          <w:noProof/>
+          <w:color w:val="0000FF"/>
+          <w:sz w:val="20"/>
+          <w:szCs w:val="20"/>
+        </w:rPr>
+      </w:pPr>
+      <w:r>
+        <w:rPr>
+          <w:rFonts w:ascii="Courier New" w:eastAsia="Times New Roman" w:hAnsi="Courier New" w:cs="Courier New"/>
+          <w:noProof/>
+          <w:color w:val="0000FF"/>
+          <w:sz w:val="20"/>
+          <w:szCs w:val="20"/>
+        </w:rPr>
+        <w:t>BEGIN</w:t>
+      </w:r>
+    </w:p>
+    <w:p>
+      <w:pPr>
+        <w:autoSpaceDE w:val="0"/>
+        <w:autoSpaceDN w:val="0"/>
+        <w:adjustRightInd w:val="0"/>
+        <w:spacing w:after="0" w:line="240" w:lineRule="auto"/>
+        <w:rPr>
+          <w:rFonts w:ascii="Courier New" w:eastAsia="Times New Roman" w:hAnsi="Courier New" w:cs="Courier New"/>
+          <w:noProof/>
+          <w:sz w:val="20"/>
+          <w:szCs w:val="20"/>
+        </w:rPr>
+      </w:pPr>
+      <w:r>
+        <w:rPr>
+          <w:rFonts w:ascii="Courier New" w:eastAsia="Times New Roman" w:hAnsi="Courier New" w:cs="Courier New"/>
+          <w:noProof/>
+          <w:color w:val="0000FF"/>
+          <w:sz w:val="20"/>
+          <w:szCs w:val="20"/>
+        </w:rPr>
+        <w:t>UPDATE</w:t>
+      </w:r>
+      <w:r>
+        <w:rPr>
+          <w:rFonts w:ascii="Courier New" w:eastAsia="Times New Roman" w:hAnsi="Courier New" w:cs="Courier New"/>
+          <w:noProof/>
+          <w:sz w:val="20"/>
+          <w:szCs w:val="20"/>
+        </w:rPr>
+        <w:t xml:space="preserve"> [EC]</w:t>
+      </w:r>
+      <w:r>
+        <w:rPr>
+          <w:rFonts w:ascii="Courier New" w:eastAsia="Times New Roman" w:hAnsi="Courier New" w:cs="Courier New"/>
+          <w:noProof/>
+          <w:color w:val="808080"/>
+          <w:sz w:val="20"/>
+          <w:szCs w:val="20"/>
+        </w:rPr>
+        <w:t>.</w:t>
+      </w:r>
+      <w:r>
+        <w:rPr>
+          <w:rFonts w:ascii="Courier New" w:eastAsia="Times New Roman" w:hAnsi="Courier New" w:cs="Courier New"/>
+          <w:noProof/>
+          <w:sz w:val="20"/>
+          <w:szCs w:val="20"/>
+        </w:rPr>
+        <w:t>[Coaching_Log]</w:t>
+      </w:r>
+    </w:p>
+    <w:p>
+      <w:pPr>
+        <w:autoSpaceDE w:val="0"/>
+        <w:autoSpaceDN w:val="0"/>
+        <w:adjustRightInd w:val="0"/>
+        <w:spacing w:after="0" w:line="240" w:lineRule="auto"/>
+        <w:rPr>
+          <w:rFonts w:ascii="Courier New" w:eastAsia="Times New Roman" w:hAnsi="Courier New" w:cs="Courier New"/>
+          <w:noProof/>
+          <w:sz w:val="20"/>
+          <w:szCs w:val="20"/>
+        </w:rPr>
+      </w:pPr>
+      <w:r>
+        <w:rPr>
+          <w:rFonts w:ascii="Courier New" w:eastAsia="Times New Roman" w:hAnsi="Courier New" w:cs="Courier New"/>
+          <w:noProof/>
+          <w:color w:val="0000FF"/>
+          <w:sz w:val="20"/>
+          <w:szCs w:val="20"/>
+        </w:rPr>
+        <w:t>SET</w:t>
+      </w:r>
+      <w:r>
+        <w:rPr>
+          <w:rFonts w:ascii="Courier New" w:eastAsia="Times New Roman" w:hAnsi="Courier New" w:cs="Courier New"/>
+          <w:noProof/>
+          <w:sz w:val="20"/>
+          <w:szCs w:val="20"/>
+        </w:rPr>
+        <w:t xml:space="preserve"> [CSR] </w:t>
+      </w:r>
+      <w:r>
+        <w:rPr>
+          <w:rFonts w:ascii="Courier New" w:eastAsia="Times New Roman" w:hAnsi="Courier New" w:cs="Courier New"/>
+          <w:noProof/>
+          <w:color w:val="808080"/>
+          <w:sz w:val="20"/>
+          <w:szCs w:val="20"/>
+        </w:rPr>
+        <w:t>=</w:t>
+      </w:r>
+      <w:r>
+        <w:rPr>
+          <w:rFonts w:ascii="Courier New" w:eastAsia="Times New Roman" w:hAnsi="Courier New" w:cs="Courier New"/>
+          <w:noProof/>
+          <w:sz w:val="20"/>
+          <w:szCs w:val="20"/>
+        </w:rPr>
+        <w:t xml:space="preserve"> H</w:t>
+      </w:r>
+      <w:r>
+        <w:rPr>
+          <w:rFonts w:ascii="Courier New" w:eastAsia="Times New Roman" w:hAnsi="Courier New" w:cs="Courier New"/>
+          <w:noProof/>
+          <w:color w:val="808080"/>
+          <w:sz w:val="20"/>
+          <w:szCs w:val="20"/>
+        </w:rPr>
+        <w:t>.</w:t>
+      </w:r>
+      <w:r>
+        <w:rPr>
+          <w:rFonts w:ascii="Courier New" w:eastAsia="Times New Roman" w:hAnsi="Courier New" w:cs="Courier New"/>
+          <w:noProof/>
+          <w:sz w:val="20"/>
+          <w:szCs w:val="20"/>
+        </w:rPr>
+        <w:t>[Emp_LanID]</w:t>
+      </w:r>
+    </w:p>
+    <w:p>
+      <w:pPr>
+        <w:autoSpaceDE w:val="0"/>
+        <w:autoSpaceDN w:val="0"/>
+        <w:adjustRightInd w:val="0"/>
+        <w:spacing w:after="0" w:line="240" w:lineRule="auto"/>
+        <w:rPr>
+          <w:rFonts w:ascii="Courier New" w:eastAsia="Times New Roman" w:hAnsi="Courier New" w:cs="Courier New"/>
+          <w:noProof/>
+          <w:sz w:val="20"/>
+          <w:szCs w:val="20"/>
+        </w:rPr>
+      </w:pPr>
+      <w:r>
+        <w:rPr>
+          <w:rFonts w:ascii="Courier New" w:eastAsia="Times New Roman" w:hAnsi="Courier New" w:cs="Courier New"/>
+          <w:noProof/>
+          <w:color w:val="0000FF"/>
+          <w:sz w:val="20"/>
+          <w:szCs w:val="20"/>
+        </w:rPr>
+        <w:t>FROM</w:t>
+      </w:r>
+      <w:r>
+        <w:rPr>
+          <w:rFonts w:ascii="Courier New" w:eastAsia="Times New Roman" w:hAnsi="Courier New" w:cs="Courier New"/>
+          <w:noProof/>
+          <w:sz w:val="20"/>
+          <w:szCs w:val="20"/>
+        </w:rPr>
+        <w:t xml:space="preserve"> [EC]</w:t>
+      </w:r>
+      <w:r>
+        <w:rPr>
+          <w:rFonts w:ascii="Courier New" w:eastAsia="Times New Roman" w:hAnsi="Courier New" w:cs="Courier New"/>
+          <w:noProof/>
+          <w:color w:val="808080"/>
+          <w:sz w:val="20"/>
+          <w:szCs w:val="20"/>
+        </w:rPr>
+        <w:t>.</w:t>
+      </w:r>
+      <w:r>
+        <w:rPr>
+          <w:rFonts w:ascii="Courier New" w:eastAsia="Times New Roman" w:hAnsi="Courier New" w:cs="Courier New"/>
+          <w:noProof/>
+          <w:sz w:val="20"/>
+          <w:szCs w:val="20"/>
+        </w:rPr>
+        <w:t xml:space="preserve">[Coaching_Log]F </w:t>
+      </w:r>
+      <w:r>
+        <w:rPr>
+          <w:rFonts w:ascii="Courier New" w:eastAsia="Times New Roman" w:hAnsi="Courier New" w:cs="Courier New"/>
+          <w:noProof/>
+          <w:color w:val="808080"/>
+          <w:sz w:val="20"/>
+          <w:szCs w:val="20"/>
+        </w:rPr>
+        <w:t>JOIN</w:t>
+      </w:r>
+      <w:r>
+        <w:rPr>
+          <w:rFonts w:ascii="Courier New" w:eastAsia="Times New Roman" w:hAnsi="Courier New" w:cs="Courier New"/>
+          <w:noProof/>
+          <w:sz w:val="20"/>
+          <w:szCs w:val="20"/>
+        </w:rPr>
+        <w:t xml:space="preserve"> [EC]</w:t>
+      </w:r>
+      <w:r>
+        <w:rPr>
+          <w:rFonts w:ascii="Courier New" w:eastAsia="Times New Roman" w:hAnsi="Courier New" w:cs="Courier New"/>
+          <w:noProof/>
+          <w:color w:val="808080"/>
+          <w:sz w:val="20"/>
+          <w:szCs w:val="20"/>
+        </w:rPr>
+        <w:t>.</w:t>
+      </w:r>
+      <w:r>
+        <w:rPr>
+          <w:rFonts w:ascii="Courier New" w:eastAsia="Times New Roman" w:hAnsi="Courier New" w:cs="Courier New"/>
+          <w:noProof/>
+          <w:sz w:val="20"/>
+          <w:szCs w:val="20"/>
+        </w:rPr>
+        <w:t>[Employee_Hierarchy]H</w:t>
+      </w:r>
+    </w:p>
+    <w:p>
+      <w:pPr>
+        <w:autoSpaceDE w:val="0"/>
+        <w:autoSpaceDN w:val="0"/>
+        <w:adjustRightInd w:val="0"/>
+        <w:spacing w:after="0" w:line="240" w:lineRule="auto"/>
+        <w:rPr>
+          <w:rFonts w:ascii="Courier New" w:eastAsia="Times New Roman" w:hAnsi="Courier New" w:cs="Courier New"/>
+          <w:noProof/>
+          <w:sz w:val="20"/>
+          <w:szCs w:val="20"/>
+        </w:rPr>
+      </w:pPr>
+      <w:r>
+        <w:rPr>
+          <w:rFonts w:ascii="Courier New" w:eastAsia="Times New Roman" w:hAnsi="Courier New" w:cs="Courier New"/>
+          <w:noProof/>
+          <w:color w:val="0000FF"/>
+          <w:sz w:val="20"/>
+          <w:szCs w:val="20"/>
+        </w:rPr>
+        <w:t>ON</w:t>
+      </w:r>
+      <w:r>
+        <w:rPr>
+          <w:rFonts w:ascii="Courier New" w:eastAsia="Times New Roman" w:hAnsi="Courier New" w:cs="Courier New"/>
+          <w:noProof/>
+          <w:sz w:val="20"/>
+          <w:szCs w:val="20"/>
+        </w:rPr>
+        <w:t xml:space="preserve"> F</w:t>
+      </w:r>
+      <w:r>
+        <w:rPr>
+          <w:rFonts w:ascii="Courier New" w:eastAsia="Times New Roman" w:hAnsi="Courier New" w:cs="Courier New"/>
+          <w:noProof/>
+          <w:color w:val="808080"/>
+          <w:sz w:val="20"/>
+          <w:szCs w:val="20"/>
+        </w:rPr>
+        <w:t>.</w:t>
+      </w:r>
+      <w:r>
+        <w:rPr>
+          <w:rFonts w:ascii="Courier New" w:eastAsia="Times New Roman" w:hAnsi="Courier New" w:cs="Courier New"/>
+          <w:noProof/>
+          <w:sz w:val="20"/>
+          <w:szCs w:val="20"/>
+        </w:rPr>
+        <w:t xml:space="preserve">[CSRID] </w:t>
+      </w:r>
+      <w:r>
+        <w:rPr>
+          <w:rFonts w:ascii="Courier New" w:eastAsia="Times New Roman" w:hAnsi="Courier New" w:cs="Courier New"/>
+          <w:noProof/>
+          <w:color w:val="808080"/>
+          <w:sz w:val="20"/>
+          <w:szCs w:val="20"/>
+        </w:rPr>
+        <w:t>=</w:t>
+      </w:r>
+      <w:r>
+        <w:rPr>
+          <w:rFonts w:ascii="Courier New" w:eastAsia="Times New Roman" w:hAnsi="Courier New" w:cs="Courier New"/>
+          <w:noProof/>
+          <w:sz w:val="20"/>
+          <w:szCs w:val="20"/>
+        </w:rPr>
+        <w:t xml:space="preserve"> H</w:t>
+      </w:r>
+      <w:r>
+        <w:rPr>
+          <w:rFonts w:ascii="Courier New" w:eastAsia="Times New Roman" w:hAnsi="Courier New" w:cs="Courier New"/>
+          <w:noProof/>
+          <w:color w:val="808080"/>
+          <w:sz w:val="20"/>
+          <w:szCs w:val="20"/>
+        </w:rPr>
+        <w:t>.</w:t>
+      </w:r>
+      <w:r>
+        <w:rPr>
+          <w:rFonts w:ascii="Courier New" w:eastAsia="Times New Roman" w:hAnsi="Courier New" w:cs="Courier New"/>
+          <w:noProof/>
+          <w:sz w:val="20"/>
+          <w:szCs w:val="20"/>
+        </w:rPr>
+        <w:t>[Emp_ID]</w:t>
+      </w:r>
+    </w:p>
+    <w:p>
+      <w:pPr>
+        <w:autoSpaceDE w:val="0"/>
+        <w:autoSpaceDN w:val="0"/>
+        <w:adjustRightInd w:val="0"/>
+        <w:spacing w:after="0" w:line="240" w:lineRule="auto"/>
+        <w:rPr>
+          <w:rFonts w:ascii="Courier New" w:eastAsia="Times New Roman" w:hAnsi="Courier New" w:cs="Courier New"/>
+          <w:noProof/>
+          <w:sz w:val="20"/>
+          <w:szCs w:val="20"/>
+        </w:rPr>
+      </w:pPr>
+      <w:r>
+        <w:rPr>
+          <w:rFonts w:ascii="Courier New" w:eastAsia="Times New Roman" w:hAnsi="Courier New" w:cs="Courier New"/>
+          <w:noProof/>
+          <w:color w:val="0000FF"/>
+          <w:sz w:val="20"/>
+          <w:szCs w:val="20"/>
+        </w:rPr>
+        <w:t>WHERE</w:t>
+      </w:r>
+      <w:r>
+        <w:rPr>
+          <w:rFonts w:ascii="Courier New" w:eastAsia="Times New Roman" w:hAnsi="Courier New" w:cs="Courier New"/>
+          <w:noProof/>
+          <w:sz w:val="20"/>
+          <w:szCs w:val="20"/>
+        </w:rPr>
+        <w:t xml:space="preserve"> F</w:t>
+      </w:r>
+      <w:r>
+        <w:rPr>
+          <w:rFonts w:ascii="Courier New" w:eastAsia="Times New Roman" w:hAnsi="Courier New" w:cs="Courier New"/>
+          <w:noProof/>
+          <w:color w:val="808080"/>
+          <w:sz w:val="20"/>
+          <w:szCs w:val="20"/>
+        </w:rPr>
+        <w:t>.</w:t>
+      </w:r>
+      <w:r>
+        <w:rPr>
+          <w:rFonts w:ascii="Courier New" w:eastAsia="Times New Roman" w:hAnsi="Courier New" w:cs="Courier New"/>
+          <w:noProof/>
+          <w:sz w:val="20"/>
+          <w:szCs w:val="20"/>
+        </w:rPr>
+        <w:t xml:space="preserve">[CSR] </w:t>
+      </w:r>
+      <w:r>
+        <w:rPr>
+          <w:rFonts w:ascii="Courier New" w:eastAsia="Times New Roman" w:hAnsi="Courier New" w:cs="Courier New"/>
+          <w:noProof/>
+          <w:color w:val="808080"/>
+          <w:sz w:val="20"/>
+          <w:szCs w:val="20"/>
+        </w:rPr>
+        <w:t>&lt;&gt;</w:t>
+      </w:r>
+      <w:r>
+        <w:rPr>
+          <w:rFonts w:ascii="Courier New" w:eastAsia="Times New Roman" w:hAnsi="Courier New" w:cs="Courier New"/>
+          <w:noProof/>
+          <w:sz w:val="20"/>
+          <w:szCs w:val="20"/>
+        </w:rPr>
+        <w:t xml:space="preserve">  H</w:t>
+      </w:r>
+      <w:r>
+        <w:rPr>
+          <w:rFonts w:ascii="Courier New" w:eastAsia="Times New Roman" w:hAnsi="Courier New" w:cs="Courier New"/>
+          <w:noProof/>
+          <w:color w:val="808080"/>
+          <w:sz w:val="20"/>
+          <w:szCs w:val="20"/>
+        </w:rPr>
+        <w:t>.</w:t>
+      </w:r>
+      <w:r>
+        <w:rPr>
+          <w:rFonts w:ascii="Courier New" w:eastAsia="Times New Roman" w:hAnsi="Courier New" w:cs="Courier New"/>
+          <w:noProof/>
+          <w:sz w:val="20"/>
+          <w:szCs w:val="20"/>
+        </w:rPr>
+        <w:t>[Emp_LanID]</w:t>
+      </w:r>
+    </w:p>
+    <w:p>
+      <w:pPr>
+        <w:autoSpaceDE w:val="0"/>
+        <w:autoSpaceDN w:val="0"/>
+        <w:adjustRightInd w:val="0"/>
+        <w:spacing w:after="0" w:line="240" w:lineRule="auto"/>
+        <w:rPr>
+          <w:rFonts w:ascii="Courier New" w:eastAsia="Times New Roman" w:hAnsi="Courier New" w:cs="Courier New"/>
+          <w:noProof/>
+          <w:color w:val="808080"/>
+          <w:sz w:val="20"/>
+          <w:szCs w:val="20"/>
+        </w:rPr>
+      </w:pPr>
+      <w:r>
+        <w:rPr>
+          <w:rFonts w:ascii="Courier New" w:eastAsia="Times New Roman" w:hAnsi="Courier New" w:cs="Courier New"/>
+          <w:noProof/>
+          <w:color w:val="0000FF"/>
+          <w:sz w:val="20"/>
+          <w:szCs w:val="20"/>
+        </w:rPr>
+        <w:t xml:space="preserve">OPTION </w:t>
+      </w:r>
+      <w:r>
+        <w:rPr>
+          <w:rFonts w:ascii="Courier New" w:eastAsia="Times New Roman" w:hAnsi="Courier New" w:cs="Courier New"/>
+          <w:noProof/>
+          <w:color w:val="808080"/>
+          <w:sz w:val="20"/>
+          <w:szCs w:val="20"/>
+        </w:rPr>
+        <w:t>(</w:t>
+      </w:r>
+      <w:r>
+        <w:rPr>
+          <w:rFonts w:ascii="Courier New" w:eastAsia="Times New Roman" w:hAnsi="Courier New" w:cs="Courier New"/>
+          <w:noProof/>
+          <w:color w:val="0000FF"/>
+          <w:sz w:val="20"/>
+          <w:szCs w:val="20"/>
+        </w:rPr>
+        <w:t>MAXDOP</w:t>
+      </w:r>
+      <w:r>
+        <w:rPr>
+          <w:rFonts w:ascii="Courier New" w:eastAsia="Times New Roman" w:hAnsi="Courier New" w:cs="Courier New"/>
+          <w:noProof/>
+          <w:sz w:val="20"/>
+          <w:szCs w:val="20"/>
+        </w:rPr>
+        <w:t xml:space="preserve"> 1</w:t>
+      </w:r>
+      <w:r>
+        <w:rPr>
+          <w:rFonts w:ascii="Courier New" w:eastAsia="Times New Roman" w:hAnsi="Courier New" w:cs="Courier New"/>
+          <w:noProof/>
+          <w:color w:val="808080"/>
+          <w:sz w:val="20"/>
+          <w:szCs w:val="20"/>
+        </w:rPr>
+        <w:t>)</w:t>
+      </w:r>
+    </w:p>
+    <w:p>
+      <w:pPr>
+        <w:autoSpaceDE w:val="0"/>
+        <w:autoSpaceDN w:val="0"/>
+        <w:adjustRightInd w:val="0"/>
+        <w:spacing w:after="0" w:line="240" w:lineRule="auto"/>
+        <w:rPr>
+          <w:rFonts w:ascii="Courier New" w:eastAsia="Times New Roman" w:hAnsi="Courier New" w:cs="Courier New"/>
+          <w:noProof/>
+          <w:color w:val="0000FF"/>
+          <w:sz w:val="20"/>
+          <w:szCs w:val="20"/>
+        </w:rPr>
+      </w:pPr>
+      <w:r>
+        <w:rPr>
+          <w:rFonts w:ascii="Courier New" w:eastAsia="Times New Roman" w:hAnsi="Courier New" w:cs="Courier New"/>
+          <w:noProof/>
+          <w:color w:val="0000FF"/>
+          <w:sz w:val="20"/>
+          <w:szCs w:val="20"/>
+        </w:rPr>
+        <w:t>END</w:t>
+      </w:r>
+    </w:p>
+    <w:p>
+      <w:pPr>
+        <w:autoSpaceDE w:val="0"/>
+        <w:autoSpaceDN w:val="0"/>
+        <w:adjustRightInd w:val="0"/>
+        <w:spacing w:after="0" w:line="240" w:lineRule="auto"/>
+        <w:rPr>
+          <w:rFonts w:ascii="Courier New" w:eastAsia="Times New Roman" w:hAnsi="Courier New" w:cs="Courier New"/>
+          <w:noProof/>
+          <w:color w:val="008000"/>
+          <w:sz w:val="20"/>
+          <w:szCs w:val="20"/>
+        </w:rPr>
+      </w:pPr>
+      <w:r>
+        <w:rPr>
+          <w:rFonts w:ascii="Courier New" w:eastAsia="Times New Roman" w:hAnsi="Courier New" w:cs="Courier New"/>
+          <w:noProof/>
+          <w:color w:val="0000FF"/>
+          <w:sz w:val="20"/>
+          <w:szCs w:val="20"/>
+        </w:rPr>
+        <w:t>END</w:t>
+      </w:r>
+      <w:r>
+        <w:rPr>
+          <w:rFonts w:ascii="Courier New" w:eastAsia="Times New Roman" w:hAnsi="Courier New" w:cs="Courier New"/>
+          <w:noProof/>
+          <w:sz w:val="20"/>
+          <w:szCs w:val="20"/>
+        </w:rPr>
+        <w:t xml:space="preserve">  </w:t>
+      </w:r>
+      <w:r>
+        <w:rPr>
+          <w:rFonts w:ascii="Courier New" w:eastAsia="Times New Roman" w:hAnsi="Courier New" w:cs="Courier New"/>
+          <w:noProof/>
+          <w:color w:val="008000"/>
+          <w:sz w:val="20"/>
+          <w:szCs w:val="20"/>
+        </w:rPr>
+        <w:t>-- [EC].[sp_Update_Migrated_User_Logs]</w:t>
+      </w:r>
+    </w:p>
+    <w:p>
+      <w:pPr>
+        <w:autoSpaceDE w:val="0"/>
+        <w:autoSpaceDN w:val="0"/>
+        <w:adjustRightInd w:val="0"/>
+        <w:spacing w:after="0" w:line="240" w:lineRule="auto"/>
+        <w:rPr>
+          <w:rFonts w:ascii="Courier New" w:eastAsia="Times New Roman" w:hAnsi="Courier New" w:cs="Courier New"/>
+          <w:noProof/>
+          <w:color w:val="008000"/>
+          <w:sz w:val="20"/>
+          <w:szCs w:val="20"/>
+        </w:rPr>
+      </w:pPr>
+    </w:p>
+    <w:p>
+      <w:pPr>
+        <w:autoSpaceDE w:val="0"/>
+        <w:autoSpaceDN w:val="0"/>
+        <w:adjustRightInd w:val="0"/>
+        <w:spacing w:after="0" w:line="240" w:lineRule="auto"/>
+        <w:rPr>
+          <w:rFonts w:ascii="Courier New" w:eastAsia="Times New Roman" w:hAnsi="Courier New" w:cs="Courier New"/>
+          <w:noProof/>
+          <w:color w:val="0000FF"/>
+          <w:sz w:val="20"/>
+          <w:szCs w:val="20"/>
+        </w:rPr>
+      </w:pPr>
+      <w:r>
+        <w:rPr>
+          <w:rFonts w:ascii="Courier New" w:eastAsia="Times New Roman" w:hAnsi="Courier New" w:cs="Courier New"/>
+          <w:noProof/>
+          <w:color w:val="0000FF"/>
+          <w:sz w:val="20"/>
+          <w:szCs w:val="20"/>
+        </w:rPr>
+        <w:t>GO</w:t>
+      </w:r>
+    </w:p>
+    <w:p>
+      <w:pPr>
+        <w:spacing w:after="0"/>
+      </w:pPr>
+    </w:p>
+    <w:p>
+      <w:pPr>
+        <w:spacing w:after="0"/>
+      </w:pPr>
+      <w:r>
+        <w:t>--&lt;</w:t>
+      </w:r>
+      <w:r>
+        <w:t>/End</w:t>
+      </w:r>
+      <w:r>
+        <w:t xml:space="preserve"> Step 2&gt;</w:t>
       </w:r>
     </w:p>
     <w:p/>
@@ -18533,7 +20994,7 @@
       <w:rPr>
         <w:rFonts w:ascii="Cambria" w:hAnsi="Cambria"/>
       </w:rPr>
-      <w:t>8</w:t>
+      <w:t>iii</w:t>
     </w:r>
     <w:r>
       <w:fldChar w:fldCharType="end"/>
@@ -18599,7 +21060,7 @@
       <w:fldChar w:fldCharType="separate"/>
     </w:r>
     <w:r>
-      <w:t>8</w:t>
+      <w:t>iii</w:t>
     </w:r>
     <w:r>
       <w:fldChar w:fldCharType="end"/>
@@ -18881,6 +21342,184 @@
     </w:lvl>
   </w:abstractNum>
   <w:abstractNum w:abstractNumId="3">
+    <w:nsid w:val="38292CCC"/>
+    <w:multiLevelType w:val="hybridMultilevel"/>
+    <w:tmpl w:val="EC786ED4"/>
+    <w:lvl w:ilvl="0" w:tplc="0409000F">
+      <w:start w:val="1"/>
+      <w:numFmt w:val="decimal"/>
+      <w:lvlText w:val="%1."/>
+      <w:lvlJc w:val="left"/>
+      <w:pPr>
+        <w:ind w:left="720" w:hanging="360"/>
+      </w:pPr>
+      <w:rPr>
+        <w:rFonts w:hint="default"/>
+      </w:rPr>
+    </w:lvl>
+    <w:lvl w:ilvl="1" w:tplc="04090019" w:tentative="1">
+      <w:start w:val="1"/>
+      <w:numFmt w:val="lowerLetter"/>
+      <w:lvlText w:val="%2."/>
+      <w:lvlJc w:val="left"/>
+      <w:pPr>
+        <w:ind w:left="1440" w:hanging="360"/>
+      </w:pPr>
+    </w:lvl>
+    <w:lvl w:ilvl="2" w:tplc="0409001B" w:tentative="1">
+      <w:start w:val="1"/>
+      <w:numFmt w:val="lowerRoman"/>
+      <w:lvlText w:val="%3."/>
+      <w:lvlJc w:val="right"/>
+      <w:pPr>
+        <w:ind w:left="2160" w:hanging="180"/>
+      </w:pPr>
+    </w:lvl>
+    <w:lvl w:ilvl="3" w:tplc="0409000F" w:tentative="1">
+      <w:start w:val="1"/>
+      <w:numFmt w:val="decimal"/>
+      <w:lvlText w:val="%4."/>
+      <w:lvlJc w:val="left"/>
+      <w:pPr>
+        <w:ind w:left="2880" w:hanging="360"/>
+      </w:pPr>
+    </w:lvl>
+    <w:lvl w:ilvl="4" w:tplc="04090019" w:tentative="1">
+      <w:start w:val="1"/>
+      <w:numFmt w:val="lowerLetter"/>
+      <w:lvlText w:val="%5."/>
+      <w:lvlJc w:val="left"/>
+      <w:pPr>
+        <w:ind w:left="3600" w:hanging="360"/>
+      </w:pPr>
+    </w:lvl>
+    <w:lvl w:ilvl="5" w:tplc="0409001B" w:tentative="1">
+      <w:start w:val="1"/>
+      <w:numFmt w:val="lowerRoman"/>
+      <w:lvlText w:val="%6."/>
+      <w:lvlJc w:val="right"/>
+      <w:pPr>
+        <w:ind w:left="4320" w:hanging="180"/>
+      </w:pPr>
+    </w:lvl>
+    <w:lvl w:ilvl="6" w:tplc="0409000F" w:tentative="1">
+      <w:start w:val="1"/>
+      <w:numFmt w:val="decimal"/>
+      <w:lvlText w:val="%7."/>
+      <w:lvlJc w:val="left"/>
+      <w:pPr>
+        <w:ind w:left="5040" w:hanging="360"/>
+      </w:pPr>
+    </w:lvl>
+    <w:lvl w:ilvl="7" w:tplc="04090019" w:tentative="1">
+      <w:start w:val="1"/>
+      <w:numFmt w:val="lowerLetter"/>
+      <w:lvlText w:val="%8."/>
+      <w:lvlJc w:val="left"/>
+      <w:pPr>
+        <w:ind w:left="5760" w:hanging="360"/>
+      </w:pPr>
+    </w:lvl>
+    <w:lvl w:ilvl="8" w:tplc="0409001B" w:tentative="1">
+      <w:start w:val="1"/>
+      <w:numFmt w:val="lowerRoman"/>
+      <w:lvlText w:val="%9."/>
+      <w:lvlJc w:val="right"/>
+      <w:pPr>
+        <w:ind w:left="6480" w:hanging="180"/>
+      </w:pPr>
+    </w:lvl>
+  </w:abstractNum>
+  <w:abstractNum w:abstractNumId="4">
+    <w:nsid w:val="52C80435"/>
+    <w:multiLevelType w:val="hybridMultilevel"/>
+    <w:tmpl w:val="03C27DB6"/>
+    <w:lvl w:ilvl="0" w:tplc="7818B9DE">
+      <w:start w:val="1"/>
+      <w:numFmt w:val="decimal"/>
+      <w:lvlText w:val="%1."/>
+      <w:lvlJc w:val="left"/>
+      <w:pPr>
+        <w:ind w:left="720" w:hanging="360"/>
+      </w:pPr>
+      <w:rPr>
+        <w:rFonts w:hint="default"/>
+      </w:rPr>
+    </w:lvl>
+    <w:lvl w:ilvl="1" w:tplc="04090019" w:tentative="1">
+      <w:start w:val="1"/>
+      <w:numFmt w:val="lowerLetter"/>
+      <w:lvlText w:val="%2."/>
+      <w:lvlJc w:val="left"/>
+      <w:pPr>
+        <w:ind w:left="1440" w:hanging="360"/>
+      </w:pPr>
+    </w:lvl>
+    <w:lvl w:ilvl="2" w:tplc="0409001B" w:tentative="1">
+      <w:start w:val="1"/>
+      <w:numFmt w:val="lowerRoman"/>
+      <w:lvlText w:val="%3."/>
+      <w:lvlJc w:val="right"/>
+      <w:pPr>
+        <w:ind w:left="2160" w:hanging="180"/>
+      </w:pPr>
+    </w:lvl>
+    <w:lvl w:ilvl="3" w:tplc="0409000F" w:tentative="1">
+      <w:start w:val="1"/>
+      <w:numFmt w:val="decimal"/>
+      <w:lvlText w:val="%4."/>
+      <w:lvlJc w:val="left"/>
+      <w:pPr>
+        <w:ind w:left="2880" w:hanging="360"/>
+      </w:pPr>
+    </w:lvl>
+    <w:lvl w:ilvl="4" w:tplc="04090019" w:tentative="1">
+      <w:start w:val="1"/>
+      <w:numFmt w:val="lowerLetter"/>
+      <w:lvlText w:val="%5."/>
+      <w:lvlJc w:val="left"/>
+      <w:pPr>
+        <w:ind w:left="3600" w:hanging="360"/>
+      </w:pPr>
+    </w:lvl>
+    <w:lvl w:ilvl="5" w:tplc="0409001B" w:tentative="1">
+      <w:start w:val="1"/>
+      <w:numFmt w:val="lowerRoman"/>
+      <w:lvlText w:val="%6."/>
+      <w:lvlJc w:val="right"/>
+      <w:pPr>
+        <w:ind w:left="4320" w:hanging="180"/>
+      </w:pPr>
+    </w:lvl>
+    <w:lvl w:ilvl="6" w:tplc="0409000F" w:tentative="1">
+      <w:start w:val="1"/>
+      <w:numFmt w:val="decimal"/>
+      <w:lvlText w:val="%7."/>
+      <w:lvlJc w:val="left"/>
+      <w:pPr>
+        <w:ind w:left="5040" w:hanging="360"/>
+      </w:pPr>
+    </w:lvl>
+    <w:lvl w:ilvl="7" w:tplc="04090019" w:tentative="1">
+      <w:start w:val="1"/>
+      <w:numFmt w:val="lowerLetter"/>
+      <w:lvlText w:val="%8."/>
+      <w:lvlJc w:val="left"/>
+      <w:pPr>
+        <w:ind w:left="5760" w:hanging="360"/>
+      </w:pPr>
+    </w:lvl>
+    <w:lvl w:ilvl="8" w:tplc="0409001B" w:tentative="1">
+      <w:start w:val="1"/>
+      <w:numFmt w:val="lowerRoman"/>
+      <w:lvlText w:val="%9."/>
+      <w:lvlJc w:val="right"/>
+      <w:pPr>
+        <w:ind w:left="6480" w:hanging="180"/>
+      </w:pPr>
+    </w:lvl>
+  </w:abstractNum>
+  <w:abstractNum w:abstractNumId="5">
     <w:nsid w:val="648F022A"/>
     <w:multiLevelType w:val="hybridMultilevel"/>
     <w:tmpl w:val="03C27DB6"/>
@@ -18979,7 +21618,13 @@
     <w:abstractNumId w:val="2"/>
   </w:num>
   <w:num w:numId="4">
+    <w:abstractNumId w:val="5"/>
+  </w:num>
+  <w:num w:numId="5">
     <w:abstractNumId w:val="3"/>
+  </w:num>
+  <w:num w:numId="6">
+    <w:abstractNumId w:val="4"/>
   </w:num>
   <w:numIdMacAtCleanup w:val="4"/>
 </w:numbering>
@@ -19136,7 +21781,7 @@
   <w:style w:type="paragraph" w:default="1" w:styleId="Normal">
     <w:name w:val="Normal"/>
     <w:qFormat/>
-    <w:rsid w:val="00CA24C0"/>
+    <w:rsid w:val="00FC6204"/>
     <w:pPr>
       <w:spacing w:after="200" w:line="276" w:lineRule="auto"/>
     </w:pPr>
@@ -19333,7 +21978,7 @@
     <w:uiPriority w:val="1"/>
     <w:semiHidden/>
     <w:unhideWhenUsed/>
-    <w:rsid w:val="00CA24C0"/>
+    <w:rsid w:val="00FC6204"/>
   </w:style>
   <w:style w:type="table" w:default="1" w:styleId="TableNormal">
     <w:name w:val="Normal Table"/>
@@ -19355,7 +22000,7 @@
     <w:uiPriority w:val="99"/>
     <w:semiHidden/>
     <w:unhideWhenUsed/>
-    <w:rsid w:val="00CA24C0"/>
+    <w:rsid w:val="00FC6204"/>
   </w:style>
   <w:style w:type="paragraph" w:customStyle="1" w:styleId="Normal1">
     <w:name w:val="Normal1"/>
@@ -20297,7 +22942,7 @@
   <w:style w:type="paragraph" w:default="1" w:styleId="Normal">
     <w:name w:val="Normal"/>
     <w:qFormat/>
-    <w:rsid w:val="00CA24C0"/>
+    <w:rsid w:val="00FC6204"/>
     <w:pPr>
       <w:spacing w:after="200" w:line="276" w:lineRule="auto"/>
     </w:pPr>
@@ -20494,7 +23139,7 @@
     <w:uiPriority w:val="1"/>
     <w:semiHidden/>
     <w:unhideWhenUsed/>
-    <w:rsid w:val="00CA24C0"/>
+    <w:rsid w:val="00FC6204"/>
   </w:style>
   <w:style w:type="table" w:default="1" w:styleId="TableNormal">
     <w:name w:val="Normal Table"/>
@@ -20516,7 +23161,7 @@
     <w:uiPriority w:val="99"/>
     <w:semiHidden/>
     <w:unhideWhenUsed/>
-    <w:rsid w:val="00CA24C0"/>
+    <w:rsid w:val="00FC6204"/>
   </w:style>
   <w:style w:type="paragraph" w:customStyle="1" w:styleId="Normal1">
     <w:name w:val="Normal1"/>

</xml_diff>